<commit_message>
added 656 ch5 note
</commit_message>
<xml_diff>
--- a/CSIS656-SysDesignAndImpl/HW Assignments/Rudolph Book-based HW-assignment turn-ins/Chapter 7_HW_Answers.docx
+++ b/CSIS656-SysDesignAndImpl/HW Assignments/Rudolph Book-based HW-assignment turn-ins/Chapter 7_HW_Answers.docx
@@ -55,11 +55,43 @@
           <w:b/>
         </w:rPr>
       </w:pPr>
-      <w:r>
-        <w:rPr>
-          <w:b/>
-        </w:rPr>
-        <w:t>6.9.6)</w:t>
+    </w:p>
+    <w:p>
+      <w:pPr>
+        <w:widowControl/>
+        <w:rPr>
+          <w:b/>
+        </w:rPr>
+      </w:pPr>
+      <w:r>
+        <w:rPr>
+          <w:b/>
+        </w:rPr>
+        <w:t>7.</w:t>
+      </w:r>
+      <w:r>
+        <w:rPr>
+          <w:b/>
+        </w:rPr>
+        <w:t>7</w:t>
+      </w:r>
+      <w:r>
+        <w:rPr>
+          <w:b/>
+        </w:rPr>
+        <w:t>.</w:t>
+      </w:r>
+      <w:r>
+        <w:rPr>
+          <w:b/>
+        </w:rPr>
+        <w:t>2</w:t>
+      </w:r>
+      <w:r>
+        <w:rPr>
+          <w:b/>
+        </w:rPr>
+        <w:t>)</w:t>
       </w:r>
       <w:r>
         <w:rPr>
@@ -67,27 +99,68 @@
         </w:rPr>
         <w:tab/>
       </w:r>
-      <w:bookmarkStart w:id="0" w:name="_GoBack"/>
-      <w:bookmarkEnd w:id="0"/>
+      <w:r>
+        <w:t>The</w:t>
+      </w:r>
     </w:p>
     <w:p>
       <w:pPr>
         <w:widowControl/>
       </w:pPr>
-      <w:r>
-        <w:t>The product of a system’s architecture (a document) may convey ‘how’ or ‘what’ capability is achieved by a system.  Prior to arriving at a design vision for how a system is to achieve its goals, the predefined goals must be established or agreed upon (regardless of whether refinement is required) to build a model.</w:t>
-      </w:r>
-      <w:r>
-        <w:t xml:space="preserve">  </w:t>
-      </w:r>
-      <w:r>
-        <w:t xml:space="preserve">Approaching the design from the stakeholder perspective such that all ‘viewpoints’ and their inherently defined consequences on the design’s outcome are addressed is possibly more achievable using UML than other languages or representational means to capture a system’s essence.  </w:t>
-      </w:r>
-      <w:r>
-        <w:t xml:space="preserve">Of stark importance, UML enables a synthesis of understanding among those concerned with development.  </w:t>
-      </w:r>
-      <w:r>
-        <w:t>Although it may not offer capability to model non-functional aspects of a system nor is it a formal representational means compared to others in the ADL- realm, it does support the goals of describing how a system achieves its goal, in the broadest sense, I believe, and this is the position the authors portend in describing what architecture achieves vs. a more constricted view on the subject [pg.209]</w:t>
+    </w:p>
+    <w:p>
+      <w:pPr>
+        <w:widowControl/>
+        <w:rPr>
+          <w:b/>
+        </w:rPr>
+      </w:pPr>
+    </w:p>
+    <w:p>
+      <w:pPr>
+        <w:widowControl/>
+      </w:pPr>
+      <w:r>
+        <w:rPr>
+          <w:b/>
+        </w:rPr>
+        <w:t>7</w:t>
+      </w:r>
+      <w:r>
+        <w:rPr>
+          <w:b/>
+        </w:rPr>
+        <w:t>.</w:t>
+      </w:r>
+      <w:r>
+        <w:rPr>
+          <w:b/>
+        </w:rPr>
+        <w:t>7</w:t>
+      </w:r>
+      <w:r>
+        <w:rPr>
+          <w:b/>
+        </w:rPr>
+        <w:t>.</w:t>
+      </w:r>
+      <w:r>
+        <w:rPr>
+          <w:b/>
+        </w:rPr>
+        <w:t>6</w:t>
+      </w:r>
+      <w:r>
+        <w:rPr>
+          <w:b/>
+        </w:rPr>
+        <w:t>)</w:t>
+      </w:r>
+      <w:r>
+        <w:tab/>
+      </w:r>
+      <w:r>
+        <w:t>The</w:t>
       </w:r>
     </w:p>
     <w:p>
@@ -99,98 +172,52 @@
       <w:pPr>
         <w:widowControl/>
       </w:pPr>
-      <w:r>
-        <w:rPr>
-          <w:b/>
-        </w:rPr>
-        <w:t>6.9.7)</w:t>
-      </w:r>
-      <w:r>
-        <w:tab/>
-      </w:r>
-      <w:r>
-        <w:t>(</w:t>
-      </w:r>
-      <w:r>
-        <w:t xml:space="preserve">Objective: </w:t>
-      </w:r>
-      <w:r>
-        <w:t xml:space="preserve">Create two models for Lunar Lander in different notations or from different viewpoint and explain how and why the models are given the </w:t>
-      </w:r>
-      <w:r>
-        <w:t>consistencies</w:t>
-      </w:r>
-      <w:r>
-        <w:t xml:space="preserve"> you gave.</w:t>
-      </w:r>
-      <w:r>
-        <w:t>)</w:t>
-      </w:r>
     </w:p>
     <w:p>
       <w:pPr>
         <w:widowControl/>
       </w:pPr>
       <w:r>
-        <w:t xml:space="preserve"> </w:t>
-      </w:r>
-    </w:p>
-    <w:p>
-      <w:pPr>
-        <w:widowControl/>
-      </w:pPr>
-      <w:r>
-        <w:rPr>
-          <w:noProof/>
-        </w:rPr>
-        <w:drawing>
-          <wp:inline distT="0" distB="0" distL="0" distR="0">
-            <wp:extent cx="3457575" cy="2752725"/>
-            <wp:effectExtent l="0" t="0" r="9525" b="9525"/>
-            <wp:docPr id="7" name="Picture 7" descr="C:\Users\Chris\AppData\Local\Microsoft\Windows\INetCache\Content.Word\LunarLander.gif"/>
-            <wp:cNvGraphicFramePr>
-              <a:graphicFrameLocks xmlns:a="http://schemas.openxmlformats.org/drawingml/2006/main" noChangeAspect="1"/>
-            </wp:cNvGraphicFramePr>
-            <a:graphic xmlns:a="http://schemas.openxmlformats.org/drawingml/2006/main">
-              <a:graphicData uri="http://schemas.openxmlformats.org/drawingml/2006/picture">
-                <pic:pic xmlns:pic="http://schemas.openxmlformats.org/drawingml/2006/picture">
-                  <pic:nvPicPr>
-                    <pic:cNvPr id="0" name="Picture 7" descr="C:\Users\Chris\AppData\Local\Microsoft\Windows\INetCache\Content.Word\LunarLander.gif"/>
-                    <pic:cNvPicPr>
-                      <a:picLocks noChangeAspect="1" noChangeArrowheads="1"/>
-                    </pic:cNvPicPr>
-                  </pic:nvPicPr>
-                  <pic:blipFill>
-                    <a:blip r:embed="rId6">
-                      <a:extLst>
-                        <a:ext uri="{28A0092B-C50C-407E-A947-70E740481C1C}">
-                          <a14:useLocalDpi xmlns:a14="http://schemas.microsoft.com/office/drawing/2010/main" val="0"/>
-                        </a:ext>
-                      </a:extLst>
-                    </a:blip>
-                    <a:srcRect/>
-                    <a:stretch>
-                      <a:fillRect/>
-                    </a:stretch>
-                  </pic:blipFill>
-                  <pic:spPr bwMode="auto">
-                    <a:xfrm>
-                      <a:off x="0" y="0"/>
-                      <a:ext cx="3457575" cy="2752725"/>
-                    </a:xfrm>
-                    <a:prstGeom prst="rect">
-                      <a:avLst/>
-                    </a:prstGeom>
-                    <a:noFill/>
-                    <a:ln>
-                      <a:noFill/>
-                    </a:ln>
-                  </pic:spPr>
-                </pic:pic>
-              </a:graphicData>
-            </a:graphic>
-          </wp:inline>
-        </w:drawing>
+        <w:rPr>
+          <w:b/>
+        </w:rPr>
+        <w:t>7</w:t>
+      </w:r>
+      <w:r>
+        <w:rPr>
+          <w:b/>
+        </w:rPr>
+        <w:t>.</w:t>
+      </w:r>
+      <w:r>
+        <w:rPr>
+          <w:b/>
+        </w:rPr>
+        <w:t>8</w:t>
+      </w:r>
+      <w:r>
+        <w:rPr>
+          <w:b/>
+        </w:rPr>
+        <w:t>.</w:t>
+      </w:r>
+      <w:r>
+        <w:rPr>
+          <w:b/>
+        </w:rPr>
+        <w:t>1</w:t>
+      </w:r>
+      <w:r>
+        <w:rPr>
+          <w:b/>
+        </w:rPr>
+        <w:t>)</w:t>
+      </w:r>
+      <w:r>
+        <w:tab/>
+      </w:r>
+      <w:r>
+        <w:t>The</w:t>
       </w:r>
     </w:p>
     <w:p>
@@ -202,264 +229,54 @@
       <w:pPr>
         <w:widowControl/>
       </w:pPr>
-      <w:r>
-        <w:rPr>
-          <w:b/>
-        </w:rPr>
-        <w:t>Figure:</w:t>
-      </w:r>
-      <w:r>
-        <w:t xml:space="preserve"> </w:t>
-      </w:r>
-      <w:r>
-        <w:rPr>
-          <w:b/>
-        </w:rPr>
-        <w:t>UML model</w:t>
-      </w:r>
-      <w:r>
-        <w:t xml:space="preserve"> of Lunar Landing using the object</w:t>
-      </w:r>
-      <w:r>
-        <w:t>s</w:t>
-      </w:r>
-      <w:r>
-        <w:t>-viewpoint (class diagram)</w:t>
-      </w:r>
-      <w:r>
-        <w:t>.</w:t>
-      </w:r>
-      <w:r>
-        <w:t xml:space="preserve">  </w:t>
-      </w:r>
+      <w:bookmarkStart w:id="0" w:name="_GoBack"/>
+      <w:bookmarkEnd w:id="0"/>
     </w:p>
     <w:p>
       <w:pPr>
         <w:widowControl/>
       </w:pPr>
       <w:r>
-        <w:t>The objects viewpoint used above is the standard notational view of a systems’ classes</w:t>
-      </w:r>
-    </w:p>
-    <w:p>
-      <w:pPr>
-        <w:widowControl/>
-      </w:pPr>
-      <w:r>
-        <w:t xml:space="preserve">(/objects) and is built directly from the code by UML tooling.  </w:t>
-      </w:r>
-      <w:r>
-        <w:t>The U</w:t>
-      </w:r>
-      <w:r>
-        <w:t>serInterface</w:t>
-      </w:r>
-      <w:r>
-        <w:t xml:space="preserve"> </w:t>
-      </w:r>
-    </w:p>
-    <w:p>
-      <w:pPr>
-        <w:widowControl/>
-      </w:pPr>
-      <w:r>
-        <w:t xml:space="preserve">association with the </w:t>
-      </w:r>
-      <w:r>
-        <w:t>Da</w:t>
-      </w:r>
-      <w:r>
-        <w:t xml:space="preserve">tastore object is maintained as </w:t>
-      </w:r>
-      <w:r>
-        <w:t>an indirect as</w:t>
-      </w:r>
-      <w:r>
-        <w:t xml:space="preserve">sociation in </w:t>
-      </w:r>
-    </w:p>
-    <w:p>
-      <w:pPr>
-        <w:widowControl/>
-      </w:pPr>
-      <w:r>
-        <w:t>accordance with the</w:t>
-      </w:r>
-      <w:r>
-        <w:t xml:space="preserve"> desire</w:t>
-      </w:r>
-      <w:r>
-        <w:t xml:space="preserve"> </w:t>
-      </w:r>
-      <w:r>
-        <w:t xml:space="preserve">to keep concerns separated.  </w:t>
-      </w:r>
-    </w:p>
-    <w:p>
-      <w:pPr>
-        <w:widowControl/>
-      </w:pPr>
-    </w:p>
-    <w:p>
-      <w:pPr>
-        <w:widowControl/>
-      </w:pPr>
-      <w:r>
-        <w:t>As follows</w:t>
-      </w:r>
-      <w:r>
-        <w:t>,</w:t>
-      </w:r>
-      <w:r>
-        <w:t xml:space="preserve"> </w:t>
-      </w:r>
-      <w:r>
-        <w:rPr>
-          <w:b/>
-        </w:rPr>
-        <w:t>a natural language</w:t>
-      </w:r>
-      <w:r>
-        <w:t xml:space="preserve"> representation of the Lunar-Lander system</w:t>
-      </w:r>
-      <w:r>
-        <w:t xml:space="preserve"> is: (</w:t>
-      </w:r>
-      <w:r>
-        <w:t xml:space="preserve">Lunar Lander is a spacecraft that is terminating its spaceflight &amp; </w:t>
-      </w:r>
-      <w:r>
-        <w:t>approaching the landing surface. To do so, 3 structural components facilitate the process.) Structural POV:</w:t>
-      </w:r>
-      <w:r>
-        <w:t xml:space="preserve"> there are 3 components that exist </w:t>
-      </w:r>
-      <w:r>
-        <w:lastRenderedPageBreak/>
-        <w:t xml:space="preserve">in the Lunar Lander program: a </w:t>
-      </w:r>
-      <w:r>
-        <w:rPr>
-          <w:i/>
-        </w:rPr>
-        <w:t>display</w:t>
-      </w:r>
-      <w:r>
-        <w:t xml:space="preserve"> component ‘handles’ new input data &amp; forwards that along to the </w:t>
-      </w:r>
-      <w:r>
-        <w:rPr>
-          <w:i/>
-        </w:rPr>
-        <w:t>calculator</w:t>
-      </w:r>
-      <w:r>
-        <w:rPr>
-          <w:i/>
-        </w:rPr>
-        <w:t xml:space="preserve"> </w:t>
-      </w:r>
-      <w:r>
-        <w:t xml:space="preserve">component, which in turn determines the fuel remaining, possible remaining flight time, current velocity, and distance to the planet’s surface (as a measure relatively determined based on gravitational pull which is written to the data by a source unknown at this level of the structural vantage point); the calculator writes the updated values to the </w:t>
-      </w:r>
-      <w:r>
-        <w:rPr>
-          <w:i/>
-        </w:rPr>
-        <w:t>DataStorage</w:t>
-      </w:r>
-      <w:r>
-        <w:t xml:space="preserve"> component after having read the old values out, initially.</w:t>
-      </w:r>
-    </w:p>
-    <w:p>
-      <w:pPr>
-        <w:widowControl/>
-      </w:pPr>
-    </w:p>
-    <w:p>
-      <w:pPr>
-        <w:widowControl/>
-      </w:pPr>
-      <w:r>
-        <w:t xml:space="preserve">In summary, two models of the same viewpoint for the Lunar Lander program are formed.  The objective from the developer standpoint was to </w:t>
-      </w:r>
-      <w:r>
-        <w:t>model the</w:t>
-      </w:r>
-      <w:r>
-        <w:t xml:space="preserve"> objects relevant to the system implementation, </w:t>
-      </w:r>
-      <w:r>
-        <w:t>in the context of 3 pre-specified roles (</w:t>
-      </w:r>
-      <w:r>
-        <w:t>as opposed to all of the potential elements in th</w:t>
-      </w:r>
-      <w:r>
-        <w:t>e system).  It wa</w:t>
-      </w:r>
-      <w:r>
-        <w:t xml:space="preserve">s assumed there </w:t>
-      </w:r>
-      <w:r>
-        <w:t>are/were</w:t>
-      </w:r>
-      <w:r>
-        <w:t xml:space="preserve"> additional components in the system that are of relevance at an o</w:t>
-      </w:r>
-      <w:r>
-        <w:t xml:space="preserve">verall architectural level but our concern is with the actors falling under in our domain.  </w:t>
-      </w:r>
-    </w:p>
-    <w:p>
-      <w:pPr>
-        <w:widowControl/>
-      </w:pPr>
-    </w:p>
-    <w:p>
-      <w:pPr>
-        <w:widowControl/>
-      </w:pPr>
-      <w:r>
-        <w:t xml:space="preserve">Sensors which collect the data and write it to the database occur in a step that is outside the area of concern for us as well as any hardware-level of remote-networked-in computing or interface capability.  The pre-specified roles: ‘User Interface,’ ‘Calculator’ and ‘Datasource’ were modelled as a set of distinctive class objects, in unison with a ‘rough sketch’ </w:t>
-      </w:r>
-      <w:r>
-        <w:rPr>
-          <w:b/>
-        </w:rPr>
-        <w:t>natural language</w:t>
-      </w:r>
-      <w:r>
-        <w:rPr>
-          <w:b/>
-        </w:rPr>
-        <w:t xml:space="preserve"> </w:t>
-      </w:r>
-      <w:r>
-        <w:t>model provided on page 201, making our der</w:t>
-      </w:r>
-      <w:r>
-        <w:t xml:space="preserve">ivation of this model easier. </w:t>
-      </w:r>
-      <w:r>
-        <w:t>Of importance, however, is the notion the developers intended to establish consistency among the two models by ensuring the viewpoints each captured the necessary actions and components in the same context.</w:t>
-      </w:r>
-    </w:p>
-    <w:p>
-      <w:pPr>
-        <w:widowControl/>
-      </w:pPr>
-    </w:p>
-    <w:p>
-      <w:pPr>
-        <w:widowControl/>
-      </w:pPr>
-      <w:r>
-        <w:t xml:space="preserve">While the authors recommend taking a noun-and-verb approach to identify and extract relevant actors to be used in modelling, the approach used was not an extrusion-based modelling but a ground-up modelling </w:t>
-      </w:r>
-      <w:r>
-        <w:t>considering the actors irrespective of any preconceived notion of the system.  The determination in this case was that either model could be reasonably regenerated based on a translating its counterpart.</w:t>
+        <w:rPr>
+          <w:b/>
+        </w:rPr>
+        <w:t>7</w:t>
+      </w:r>
+      <w:r>
+        <w:rPr>
+          <w:b/>
+        </w:rPr>
+        <w:t>.</w:t>
+      </w:r>
+      <w:r>
+        <w:rPr>
+          <w:b/>
+        </w:rPr>
+        <w:t>8</w:t>
+      </w:r>
+      <w:r>
+        <w:rPr>
+          <w:b/>
+        </w:rPr>
+        <w:t>.</w:t>
+      </w:r>
+      <w:r>
+        <w:rPr>
+          <w:b/>
+        </w:rPr>
+        <w:t>5</w:t>
+      </w:r>
+      <w:r>
+        <w:rPr>
+          <w:b/>
+        </w:rPr>
+        <w:t>)</w:t>
+      </w:r>
+      <w:r>
+        <w:tab/>
+      </w:r>
+      <w:r>
+        <w:t>The</w:t>
       </w:r>
     </w:p>
     <w:p>
@@ -468,7 +285,7 @@
       </w:pPr>
     </w:p>
     <w:sectPr>
-      <w:headerReference w:type="default" r:id="rId7"/>
+      <w:headerReference w:type="default" r:id="rId6"/>
       <w:type w:val="continuous"/>
       <w:pgSz w:w="12240" w:h="15840"/>
       <w:pgMar w:top="1713" w:right="1440" w:bottom="1440" w:left="1440" w:header="720" w:footer="720" w:gutter="0"/>
@@ -549,12 +366,6 @@
       <w:gridCol w:w="2970"/>
     </w:tblGrid>
     <w:tr>
-      <w:tblPrEx>
-        <w:tblCellMar>
-          <w:top w:w="0" w:type="dxa"/>
-          <w:bottom w:w="0" w:type="dxa"/>
-        </w:tblCellMar>
-      </w:tblPrEx>
       <w:tc>
         <w:tcPr>
           <w:tcW w:w="2556" w:type="dxa"/>
@@ -627,7 +438,7 @@
             <w:widowControl/>
           </w:pPr>
           <w:r>
-            <w:t>Ch.6</w:t>
+            <w:t>Ch.7</w:t>
           </w:r>
           <w:r>
             <w:t xml:space="preserve"> HW Questions</w:t>

</xml_diff>

<commit_message>
added 656 ch7 answers
</commit_message>
<xml_diff>
--- a/CSIS656-SysDesignAndImpl/HW Assignments/Rudolph Book-based HW-assignment turn-ins/Chapter 7_HW_Answers.docx
+++ b/CSIS656-SysDesignAndImpl/HW Assignments/Rudolph Book-based HW-assignment turn-ins/Chapter 7_HW_Answers.docx
@@ -5,70 +5,191 @@
     <w:p>
       <w:pPr>
         <w:widowControl/>
-      </w:pPr>
-      <w:r>
+        <w:rPr>
+          <w:rFonts w:ascii="Utsaah" w:hAnsi="Utsaah"/>
+          <w:i/>
+        </w:rPr>
+      </w:pPr>
+      <w:r>
+        <w:rPr>
+          <w:rFonts w:ascii="Utsaah" w:hAnsi="Utsaah"/>
+          <w:i/>
+        </w:rPr>
         <w:t>This homework assignment (plus re</w:t>
       </w:r>
       <w:r>
-        <w:t xml:space="preserve">ading) required 3 </w:t>
-      </w:r>
-      <w:r>
+        <w:rPr>
+          <w:rFonts w:ascii="Utsaah" w:hAnsi="Utsaah"/>
+          <w:i/>
+        </w:rPr>
+        <w:t xml:space="preserve">ading) required </w:t>
+      </w:r>
+      <w:r>
+        <w:rPr>
+          <w:rFonts w:ascii="Utsaah" w:hAnsi="Utsaah"/>
+          <w:i/>
+        </w:rPr>
+        <w:t>2.25</w:t>
+      </w:r>
+      <w:r>
+        <w:rPr>
+          <w:rFonts w:ascii="Utsaah" w:hAnsi="Utsaah"/>
+          <w:i/>
+        </w:rPr>
+        <w:t xml:space="preserve"> </w:t>
+      </w:r>
+      <w:r>
+        <w:rPr>
+          <w:rFonts w:ascii="Utsaah" w:hAnsi="Utsaah"/>
+          <w:i/>
+        </w:rPr>
         <w:t>h</w:t>
       </w:r>
       <w:r>
+        <w:rPr>
+          <w:rFonts w:ascii="Utsaah" w:hAnsi="Utsaah"/>
+          <w:i/>
+        </w:rPr>
         <w:t xml:space="preserve">. </w:t>
       </w:r>
       <w:r>
-        <w:t>Q</w:t>
-      </w:r>
-      <w:r>
-        <w:t xml:space="preserve">uestion answering </w:t>
-      </w:r>
-      <w:r>
-        <w:t xml:space="preserve">from the assignment </w:t>
-      </w:r>
-      <w:r>
-        <w:t>required 1</w:t>
-      </w:r>
-      <w:r>
+        <w:rPr>
+          <w:rFonts w:ascii="Utsaah" w:hAnsi="Utsaah"/>
+          <w:i/>
+        </w:rPr>
+        <w:t>A</w:t>
+      </w:r>
+      <w:r>
+        <w:rPr>
+          <w:rFonts w:ascii="Utsaah" w:hAnsi="Utsaah"/>
+          <w:i/>
+        </w:rPr>
+        <w:t xml:space="preserve">nswering </w:t>
+      </w:r>
+      <w:r>
+        <w:rPr>
+          <w:rFonts w:ascii="Utsaah" w:hAnsi="Utsaah"/>
+          <w:i/>
+        </w:rPr>
+        <w:t>questions from the assigned</w:t>
+      </w:r>
+      <w:r>
+        <w:rPr>
+          <w:rFonts w:ascii="Utsaah" w:hAnsi="Utsaah"/>
+          <w:i/>
+        </w:rPr>
         <w:t xml:space="preserve"> </w:t>
       </w:r>
       <w:r>
+        <w:rPr>
+          <w:rFonts w:ascii="Utsaah" w:hAnsi="Utsaah"/>
+          <w:i/>
+        </w:rPr>
+        <w:t xml:space="preserve">section </w:t>
+      </w:r>
+      <w:r>
+        <w:rPr>
+          <w:rFonts w:ascii="Utsaah" w:hAnsi="Utsaah"/>
+          <w:i/>
+        </w:rPr>
+        <w:t>required .75</w:t>
+      </w:r>
+      <w:r>
+        <w:rPr>
+          <w:rFonts w:ascii="Utsaah" w:hAnsi="Utsaah"/>
+          <w:i/>
+        </w:rPr>
         <w:t>h</w:t>
       </w:r>
-      <w:r>
+    </w:p>
+    <w:p>
+      <w:pPr>
+        <w:widowControl/>
+        <w:rPr>
+          <w:b/>
+          <w:sz w:val="12"/>
+          <w:szCs w:val="12"/>
+        </w:rPr>
+      </w:pPr>
+    </w:p>
+    <w:p>
+      <w:pPr>
+        <w:widowControl/>
+        <w:rPr>
+          <w:b/>
+        </w:rPr>
+      </w:pPr>
+      <w:r>
+        <w:rPr>
+          <w:b/>
+        </w:rPr>
+        <w:t>7.</w:t>
+      </w:r>
+      <w:r>
+        <w:rPr>
+          <w:b/>
+        </w:rPr>
+        <w:t>7</w:t>
+      </w:r>
+      <w:r>
+        <w:rPr>
+          <w:b/>
+        </w:rPr>
         <w:t>.</w:t>
       </w:r>
-    </w:p>
-    <w:p>
-      <w:pPr>
-        <w:widowControl/>
+      <w:r>
         <w:rPr>
           <w:b/>
         </w:rPr>
-      </w:pPr>
-    </w:p>
-    <w:p>
-      <w:pPr>
-        <w:widowControl/>
+        <w:t>2</w:t>
+      </w:r>
+      <w:r>
         <w:rPr>
           <w:b/>
         </w:rPr>
-      </w:pPr>
-    </w:p>
-    <w:p>
-      <w:pPr>
-        <w:widowControl/>
+        <w:t>)</w:t>
+      </w:r>
+      <w:r>
         <w:rPr>
           <w:b/>
         </w:rPr>
-      </w:pPr>
-      <w:r>
+        <w:tab/>
+      </w:r>
+      <w:proofErr w:type="gramStart"/>
+      <w:r>
+        <w:t>A</w:t>
+      </w:r>
+      <w:proofErr w:type="gramEnd"/>
+      <w:r>
+        <w:t xml:space="preserve"> modeling notation is </w:t>
+      </w:r>
+      <w:proofErr w:type="spellStart"/>
+      <w:r>
+        <w:t>moreso</w:t>
+      </w:r>
+      <w:proofErr w:type="spellEnd"/>
+      <w:r>
+        <w:t xml:space="preserve"> an abstract expression of the design decisions that shape an overall system’s architecture, in co</w:t>
+      </w:r>
+      <w:r>
+        <w:t xml:space="preserve">mparison with a visualization. </w:t>
+      </w:r>
+      <w:r>
+        <w:t>In terms of modeling design decisions, a visualization is the solidified, concrete representation that may convey the properties described by one or more notations, using one or more viewpoints from which to capture the system characteristics and behaviors. In the sense that a notational model may be formally defined in terms of definitions, attributes, or rules dictating the fashions in which system architectures may be captured, a particular sort of visualization may be the de jure visual means to portray a given architecture, accordingly, using some form of concrete visual design, like flow-chart, box-and-line diagrams or pictograph.</w:t>
+      </w:r>
+    </w:p>
+    <w:p>
+      <w:pPr>
+        <w:widowControl/>
         <w:rPr>
           <w:b/>
         </w:rPr>
-        <w:t>7.</w:t>
-      </w:r>
+      </w:pPr>
+    </w:p>
+    <w:p>
+      <w:pPr>
+        <w:widowControl/>
+      </w:pPr>
       <w:r>
         <w:rPr>
           <w:b/>
@@ -85,145 +206,3676 @@
         <w:rPr>
           <w:b/>
         </w:rPr>
-        <w:t>2</w:t>
+        <w:t>7</w:t>
       </w:r>
       <w:r>
         <w:rPr>
           <w:b/>
         </w:rPr>
+        <w:t>.</w:t>
+      </w:r>
+      <w:r>
+        <w:rPr>
+          <w:b/>
+        </w:rPr>
+        <w:t>6</w:t>
+      </w:r>
+      <w:r>
+        <w:rPr>
+          <w:b/>
+        </w:rPr>
         <w:t>)</w:t>
       </w:r>
       <w:r>
+        <w:tab/>
+      </w:r>
+      <w:r>
+        <w:t>Visualizations can take various shapes and forms exhibiting vari</w:t>
+      </w:r>
+      <w:r>
+        <w:t xml:space="preserve">ous qualities in their result. </w:t>
+      </w:r>
+      <w:r>
+        <w:t>They may be of a graphical or textual nature, may be new works atop an extant notation</w:t>
+      </w:r>
+    </w:p>
+    <w:p>
+      <w:pPr>
+        <w:widowControl/>
+      </w:pPr>
+      <w:r>
+        <w:t>Or a canonical representation backed by it, may be specific to one style or visualizations or a composite or derivative of several. Additionally, they may preserve fidelity, consistency, comprehensibility, or possess dynamism, aesthetic or extensibility characteristics from which they can be evaluated.</w:t>
+      </w:r>
+    </w:p>
+    <w:p>
+      <w:pPr>
+        <w:widowControl/>
+      </w:pPr>
+    </w:p>
+    <w:p>
+      <w:pPr>
+        <w:widowControl/>
+      </w:pPr>
+      <w:r>
         <w:rPr>
           <w:b/>
         </w:rPr>
+        <w:t>7</w:t>
+      </w:r>
+      <w:r>
+        <w:rPr>
+          <w:b/>
+        </w:rPr>
+        <w:t>.</w:t>
+      </w:r>
+      <w:r>
+        <w:rPr>
+          <w:b/>
+        </w:rPr>
+        <w:t>8</w:t>
+      </w:r>
+      <w:r>
+        <w:rPr>
+          <w:b/>
+        </w:rPr>
+        <w:t>.</w:t>
+      </w:r>
+      <w:r>
+        <w:rPr>
+          <w:b/>
+        </w:rPr>
+        <w:t>1</w:t>
+      </w:r>
+      <w:r>
+        <w:rPr>
+          <w:b/>
+        </w:rPr>
+        <w:t>)</w:t>
+      </w:r>
+      <w:r>
         <w:tab/>
       </w:r>
       <w:r>
         <w:t>The</w:t>
       </w:r>
-    </w:p>
-    <w:p>
-      <w:pPr>
-        <w:widowControl/>
-      </w:pPr>
-    </w:p>
-    <w:p>
-      <w:pPr>
-        <w:widowControl/>
+      <w:r>
+        <w:t xml:space="preserve"> UML notation is supported by graphical notation, using familiar boxes and lines, and arrowheads symbols or it may represent an archi</w:t>
+      </w:r>
+      <w:r>
+        <w:t xml:space="preserve">tecture in textual form using </w:t>
+      </w:r>
+      <w:r>
+        <w:t>constraints-oriented semantics expres</w:t>
+      </w:r>
+      <w:r>
+        <w:t>sed via XML (for .e.g.) syntax.</w:t>
+      </w:r>
+      <w:r>
+        <w:t xml:space="preserve"> The UML representation of the Lunar Lander system might be:</w:t>
+      </w:r>
+    </w:p>
+    <w:p>
+      <w:pPr>
+        <w:widowControl/>
+      </w:pPr>
+      <w:r>
+        <w:rPr>
+          <w:noProof/>
+        </w:rPr>
+        <w:drawing>
+          <wp:inline distT="0" distB="0" distL="0" distR="0" wp14:anchorId="3D128771" wp14:editId="0AE2E055">
+            <wp:extent cx="3457575" cy="2752725"/>
+            <wp:effectExtent l="0" t="0" r="9525" b="9525"/>
+            <wp:docPr id="7" name="Picture 7" descr="C:\Users\Chris\AppData\Local\Microsoft\Windows\INetCache\Content.Word\LunarLander.gif"/>
+            <wp:cNvGraphicFramePr>
+              <a:graphicFrameLocks xmlns:a="http://schemas.openxmlformats.org/drawingml/2006/main" noChangeAspect="1"/>
+            </wp:cNvGraphicFramePr>
+            <a:graphic xmlns:a="http://schemas.openxmlformats.org/drawingml/2006/main">
+              <a:graphicData uri="http://schemas.openxmlformats.org/drawingml/2006/picture">
+                <pic:pic xmlns:pic="http://schemas.openxmlformats.org/drawingml/2006/picture">
+                  <pic:nvPicPr>
+                    <pic:cNvPr id="0" name="Picture 7" descr="C:\Users\Chris\AppData\Local\Microsoft\Windows\INetCache\Content.Word\LunarLander.gif"/>
+                    <pic:cNvPicPr>
+                      <a:picLocks noChangeAspect="1" noChangeArrowheads="1"/>
+                    </pic:cNvPicPr>
+                  </pic:nvPicPr>
+                  <pic:blipFill>
+                    <a:blip r:embed="rId6">
+                      <a:extLst>
+                        <a:ext uri="{28A0092B-C50C-407E-A947-70E740481C1C}">
+                          <a14:useLocalDpi xmlns:a14="http://schemas.microsoft.com/office/drawing/2010/main" val="0"/>
+                        </a:ext>
+                      </a:extLst>
+                    </a:blip>
+                    <a:srcRect/>
+                    <a:stretch>
+                      <a:fillRect/>
+                    </a:stretch>
+                  </pic:blipFill>
+                  <pic:spPr bwMode="auto">
+                    <a:xfrm>
+                      <a:off x="0" y="0"/>
+                      <a:ext cx="3457575" cy="2752725"/>
+                    </a:xfrm>
+                    <a:prstGeom prst="rect">
+                      <a:avLst/>
+                    </a:prstGeom>
+                    <a:noFill/>
+                    <a:ln>
+                      <a:noFill/>
+                    </a:ln>
+                  </pic:spPr>
+                </pic:pic>
+              </a:graphicData>
+            </a:graphic>
+          </wp:inline>
+        </w:drawing>
+      </w:r>
+    </w:p>
+    <w:p>
+      <w:pPr>
+        <w:widowControl/>
+      </w:pPr>
+      <w:r>
+        <w:t xml:space="preserve">The </w:t>
+      </w:r>
+      <w:proofErr w:type="spellStart"/>
+      <w:r>
+        <w:t>xADL</w:t>
+      </w:r>
+      <w:proofErr w:type="spellEnd"/>
+      <w:r>
+        <w:t xml:space="preserve"> representation of Lunar Lander might be:</w:t>
+      </w:r>
+    </w:p>
+    <w:p>
+      <w:pPr>
+        <w:widowControl/>
+      </w:pPr>
+    </w:p>
+    <w:p>
+      <w:pPr>
+        <w:widowControl/>
+        <w:tabs>
+          <w:tab w:val="left" w:pos="916"/>
+          <w:tab w:val="left" w:pos="1832"/>
+          <w:tab w:val="left" w:pos="2748"/>
+          <w:tab w:val="left" w:pos="3664"/>
+          <w:tab w:val="left" w:pos="4580"/>
+          <w:tab w:val="left" w:pos="5496"/>
+          <w:tab w:val="left" w:pos="6412"/>
+          <w:tab w:val="left" w:pos="7328"/>
+          <w:tab w:val="left" w:pos="8244"/>
+          <w:tab w:val="left" w:pos="9160"/>
+          <w:tab w:val="left" w:pos="10076"/>
+          <w:tab w:val="left" w:pos="10992"/>
+          <w:tab w:val="left" w:pos="11908"/>
+          <w:tab w:val="left" w:pos="12824"/>
+          <w:tab w:val="left" w:pos="13740"/>
+          <w:tab w:val="left" w:pos="14656"/>
+        </w:tabs>
+        <w:autoSpaceDE/>
+        <w:autoSpaceDN/>
+        <w:adjustRightInd/>
+        <w:rPr>
+          <w:rFonts w:ascii="Courier New" w:eastAsia="Times New Roman" w:hAnsi="Courier New" w:cs="Courier New"/>
+          <w:sz w:val="20"/>
+          <w:szCs w:val="20"/>
+        </w:rPr>
+      </w:pPr>
+      <w:proofErr w:type="spellStart"/>
+      <w:proofErr w:type="gramStart"/>
+      <w:r>
+        <w:rPr>
+          <w:rFonts w:ascii="Courier New" w:eastAsia="Times New Roman" w:hAnsi="Courier New" w:cs="Courier New"/>
+          <w:sz w:val="20"/>
+          <w:szCs w:val="20"/>
+        </w:rPr>
+        <w:t>archInstance</w:t>
+      </w:r>
+      <w:proofErr w:type="spellEnd"/>
+      <w:r>
+        <w:rPr>
+          <w:rFonts w:ascii="Courier New" w:eastAsia="Times New Roman" w:hAnsi="Courier New" w:cs="Courier New"/>
+          <w:sz w:val="20"/>
+          <w:szCs w:val="20"/>
+        </w:rPr>
+        <w:t>{</w:t>
+      </w:r>
+      <w:proofErr w:type="gramEnd"/>
+    </w:p>
+    <w:p>
+      <w:pPr>
+        <w:widowControl/>
+        <w:tabs>
+          <w:tab w:val="left" w:pos="916"/>
+          <w:tab w:val="left" w:pos="1832"/>
+          <w:tab w:val="left" w:pos="2748"/>
+          <w:tab w:val="left" w:pos="3664"/>
+          <w:tab w:val="left" w:pos="4580"/>
+          <w:tab w:val="left" w:pos="5496"/>
+          <w:tab w:val="left" w:pos="6412"/>
+          <w:tab w:val="left" w:pos="7328"/>
+          <w:tab w:val="left" w:pos="8244"/>
+          <w:tab w:val="left" w:pos="9160"/>
+          <w:tab w:val="left" w:pos="10076"/>
+          <w:tab w:val="left" w:pos="10992"/>
+          <w:tab w:val="left" w:pos="11908"/>
+          <w:tab w:val="left" w:pos="12824"/>
+          <w:tab w:val="left" w:pos="13740"/>
+          <w:tab w:val="left" w:pos="14656"/>
+        </w:tabs>
+        <w:autoSpaceDE/>
+        <w:autoSpaceDN/>
+        <w:adjustRightInd/>
+        <w:rPr>
+          <w:rFonts w:ascii="Courier New" w:eastAsia="Times New Roman" w:hAnsi="Courier New" w:cs="Courier New"/>
+          <w:sz w:val="20"/>
+          <w:szCs w:val="20"/>
+        </w:rPr>
+      </w:pPr>
+      <w:r>
+        <w:rPr>
+          <w:rFonts w:ascii="Courier New" w:eastAsia="Times New Roman" w:hAnsi="Courier New" w:cs="Courier New"/>
+          <w:sz w:val="20"/>
+          <w:szCs w:val="20"/>
+        </w:rPr>
+        <w:t xml:space="preserve">  </w:t>
+      </w:r>
+      <w:proofErr w:type="spellStart"/>
+      <w:proofErr w:type="gramStart"/>
+      <w:r>
+        <w:rPr>
+          <w:rFonts w:ascii="Courier New" w:eastAsia="Times New Roman" w:hAnsi="Courier New" w:cs="Courier New"/>
+          <w:sz w:val="20"/>
+          <w:szCs w:val="20"/>
+        </w:rPr>
+        <w:t>componentInstance</w:t>
+      </w:r>
+      <w:proofErr w:type="spellEnd"/>
+      <w:r>
+        <w:rPr>
+          <w:rFonts w:ascii="Courier New" w:eastAsia="Times New Roman" w:hAnsi="Courier New" w:cs="Courier New"/>
+          <w:sz w:val="20"/>
+          <w:szCs w:val="20"/>
+        </w:rPr>
+        <w:t>{</w:t>
+      </w:r>
+      <w:proofErr w:type="gramEnd"/>
+    </w:p>
+    <w:p>
+      <w:pPr>
+        <w:widowControl/>
+        <w:tabs>
+          <w:tab w:val="left" w:pos="916"/>
+          <w:tab w:val="left" w:pos="1832"/>
+          <w:tab w:val="left" w:pos="2748"/>
+          <w:tab w:val="left" w:pos="3664"/>
+          <w:tab w:val="left" w:pos="4580"/>
+          <w:tab w:val="left" w:pos="5496"/>
+          <w:tab w:val="left" w:pos="6412"/>
+          <w:tab w:val="left" w:pos="7328"/>
+          <w:tab w:val="left" w:pos="8244"/>
+          <w:tab w:val="left" w:pos="9160"/>
+          <w:tab w:val="left" w:pos="10076"/>
+          <w:tab w:val="left" w:pos="10992"/>
+          <w:tab w:val="left" w:pos="11908"/>
+          <w:tab w:val="left" w:pos="12824"/>
+          <w:tab w:val="left" w:pos="13740"/>
+          <w:tab w:val="left" w:pos="14656"/>
+        </w:tabs>
+        <w:autoSpaceDE/>
+        <w:autoSpaceDN/>
+        <w:adjustRightInd/>
+        <w:rPr>
+          <w:rFonts w:ascii="Courier New" w:eastAsia="Times New Roman" w:hAnsi="Courier New" w:cs="Courier New"/>
+          <w:sz w:val="20"/>
+          <w:szCs w:val="20"/>
+        </w:rPr>
+      </w:pPr>
+      <w:r>
+        <w:rPr>
+          <w:rFonts w:ascii="Courier New" w:eastAsia="Times New Roman" w:hAnsi="Courier New" w:cs="Courier New"/>
+          <w:sz w:val="20"/>
+          <w:szCs w:val="20"/>
+        </w:rPr>
+        <w:t xml:space="preserve">    (</w:t>
+      </w:r>
+      <w:proofErr w:type="spellStart"/>
+      <w:proofErr w:type="gramStart"/>
+      <w:r>
+        <w:rPr>
+          <w:rFonts w:ascii="Courier New" w:eastAsia="Times New Roman" w:hAnsi="Courier New" w:cs="Courier New"/>
+          <w:sz w:val="20"/>
+          <w:szCs w:val="20"/>
+        </w:rPr>
+        <w:t>attr</w:t>
+      </w:r>
+      <w:proofErr w:type="spellEnd"/>
+      <w:proofErr w:type="gramEnd"/>
+      <w:r>
+        <w:rPr>
+          <w:rFonts w:ascii="Courier New" w:eastAsia="Times New Roman" w:hAnsi="Courier New" w:cs="Courier New"/>
+          <w:sz w:val="20"/>
+          <w:szCs w:val="20"/>
+        </w:rPr>
+        <w:t>) id   = "UI</w:t>
+      </w:r>
+      <w:r>
+        <w:rPr>
+          <w:rFonts w:ascii="Courier New" w:eastAsia="Times New Roman" w:hAnsi="Courier New" w:cs="Courier New"/>
+          <w:sz w:val="20"/>
+          <w:szCs w:val="20"/>
+        </w:rPr>
+        <w:t>"</w:t>
+      </w:r>
+    </w:p>
+    <w:p>
+      <w:pPr>
+        <w:widowControl/>
+        <w:tabs>
+          <w:tab w:val="left" w:pos="916"/>
+          <w:tab w:val="left" w:pos="1832"/>
+          <w:tab w:val="left" w:pos="2748"/>
+          <w:tab w:val="left" w:pos="3664"/>
+          <w:tab w:val="left" w:pos="4580"/>
+          <w:tab w:val="left" w:pos="5496"/>
+          <w:tab w:val="left" w:pos="6412"/>
+          <w:tab w:val="left" w:pos="7328"/>
+          <w:tab w:val="left" w:pos="8244"/>
+          <w:tab w:val="left" w:pos="9160"/>
+          <w:tab w:val="left" w:pos="10076"/>
+          <w:tab w:val="left" w:pos="10992"/>
+          <w:tab w:val="left" w:pos="11908"/>
+          <w:tab w:val="left" w:pos="12824"/>
+          <w:tab w:val="left" w:pos="13740"/>
+          <w:tab w:val="left" w:pos="14656"/>
+        </w:tabs>
+        <w:autoSpaceDE/>
+        <w:autoSpaceDN/>
+        <w:adjustRightInd/>
+        <w:rPr>
+          <w:rFonts w:ascii="Courier New" w:eastAsia="Times New Roman" w:hAnsi="Courier New" w:cs="Courier New"/>
+          <w:sz w:val="20"/>
+          <w:szCs w:val="20"/>
+        </w:rPr>
+      </w:pPr>
+      <w:r>
+        <w:rPr>
+          <w:rFonts w:ascii="Courier New" w:eastAsia="Times New Roman" w:hAnsi="Courier New" w:cs="Courier New"/>
+          <w:sz w:val="20"/>
+          <w:szCs w:val="20"/>
+        </w:rPr>
+        <w:t xml:space="preserve">    </w:t>
+      </w:r>
+      <w:proofErr w:type="gramStart"/>
+      <w:r>
+        <w:rPr>
+          <w:rFonts w:ascii="Courier New" w:eastAsia="Times New Roman" w:hAnsi="Courier New" w:cs="Courier New"/>
+          <w:sz w:val="20"/>
+          <w:szCs w:val="20"/>
+        </w:rPr>
+        <w:t>description</w:t>
+      </w:r>
+      <w:proofErr w:type="gramEnd"/>
+      <w:r>
+        <w:rPr>
+          <w:rFonts w:ascii="Courier New" w:eastAsia="Times New Roman" w:hAnsi="Courier New" w:cs="Courier New"/>
+          <w:sz w:val="20"/>
+          <w:szCs w:val="20"/>
+        </w:rPr>
+        <w:t xml:space="preserve"> = "</w:t>
+      </w:r>
+      <w:proofErr w:type="spellStart"/>
+      <w:r>
+        <w:rPr>
+          <w:rFonts w:ascii="Courier New" w:eastAsia="Times New Roman" w:hAnsi="Courier New" w:cs="Courier New"/>
+          <w:sz w:val="20"/>
+          <w:szCs w:val="20"/>
+        </w:rPr>
+        <w:t>UserInterface</w:t>
+      </w:r>
+      <w:proofErr w:type="spellEnd"/>
+      <w:r>
+        <w:rPr>
+          <w:rFonts w:ascii="Courier New" w:eastAsia="Times New Roman" w:hAnsi="Courier New" w:cs="Courier New"/>
+          <w:sz w:val="20"/>
+          <w:szCs w:val="20"/>
+        </w:rPr>
+        <w:t>"</w:t>
+      </w:r>
+    </w:p>
+    <w:p>
+      <w:pPr>
+        <w:widowControl/>
+        <w:tabs>
+          <w:tab w:val="left" w:pos="916"/>
+          <w:tab w:val="left" w:pos="1832"/>
+          <w:tab w:val="left" w:pos="2748"/>
+          <w:tab w:val="left" w:pos="3664"/>
+          <w:tab w:val="left" w:pos="4580"/>
+          <w:tab w:val="left" w:pos="5496"/>
+          <w:tab w:val="left" w:pos="6412"/>
+          <w:tab w:val="left" w:pos="7328"/>
+          <w:tab w:val="left" w:pos="8244"/>
+          <w:tab w:val="left" w:pos="9160"/>
+          <w:tab w:val="left" w:pos="10076"/>
+          <w:tab w:val="left" w:pos="10992"/>
+          <w:tab w:val="left" w:pos="11908"/>
+          <w:tab w:val="left" w:pos="12824"/>
+          <w:tab w:val="left" w:pos="13740"/>
+          <w:tab w:val="left" w:pos="14656"/>
+        </w:tabs>
+        <w:autoSpaceDE/>
+        <w:autoSpaceDN/>
+        <w:adjustRightInd/>
+        <w:rPr>
+          <w:rFonts w:ascii="Courier New" w:eastAsia="Times New Roman" w:hAnsi="Courier New" w:cs="Courier New"/>
+          <w:sz w:val="20"/>
+          <w:szCs w:val="20"/>
+        </w:rPr>
+      </w:pPr>
+    </w:p>
+    <w:p>
+      <w:pPr>
+        <w:widowControl/>
+        <w:tabs>
+          <w:tab w:val="left" w:pos="916"/>
+          <w:tab w:val="left" w:pos="1832"/>
+          <w:tab w:val="left" w:pos="2748"/>
+          <w:tab w:val="left" w:pos="3664"/>
+          <w:tab w:val="left" w:pos="4580"/>
+          <w:tab w:val="left" w:pos="5496"/>
+          <w:tab w:val="left" w:pos="6412"/>
+          <w:tab w:val="left" w:pos="7328"/>
+          <w:tab w:val="left" w:pos="8244"/>
+          <w:tab w:val="left" w:pos="9160"/>
+          <w:tab w:val="left" w:pos="10076"/>
+          <w:tab w:val="left" w:pos="10992"/>
+          <w:tab w:val="left" w:pos="11908"/>
+          <w:tab w:val="left" w:pos="12824"/>
+          <w:tab w:val="left" w:pos="13740"/>
+          <w:tab w:val="left" w:pos="14656"/>
+        </w:tabs>
+        <w:autoSpaceDE/>
+        <w:autoSpaceDN/>
+        <w:adjustRightInd/>
+        <w:rPr>
+          <w:rFonts w:ascii="Courier New" w:eastAsia="Times New Roman" w:hAnsi="Courier New" w:cs="Courier New"/>
+          <w:sz w:val="20"/>
+          <w:szCs w:val="20"/>
+        </w:rPr>
+      </w:pPr>
+      <w:r>
+        <w:rPr>
+          <w:rFonts w:ascii="Courier New" w:eastAsia="Times New Roman" w:hAnsi="Courier New" w:cs="Courier New"/>
+          <w:sz w:val="20"/>
+          <w:szCs w:val="20"/>
+        </w:rPr>
+        <w:t xml:space="preserve">    </w:t>
+      </w:r>
+      <w:proofErr w:type="spellStart"/>
+      <w:proofErr w:type="gramStart"/>
+      <w:r>
+        <w:rPr>
+          <w:rFonts w:ascii="Courier New" w:eastAsia="Times New Roman" w:hAnsi="Courier New" w:cs="Courier New"/>
+          <w:sz w:val="20"/>
+          <w:szCs w:val="20"/>
+        </w:rPr>
+        <w:t>interfaceInstance</w:t>
+      </w:r>
+      <w:proofErr w:type="spellEnd"/>
+      <w:r>
+        <w:rPr>
+          <w:rFonts w:ascii="Courier New" w:eastAsia="Times New Roman" w:hAnsi="Courier New" w:cs="Courier New"/>
+          <w:sz w:val="20"/>
+          <w:szCs w:val="20"/>
+        </w:rPr>
+        <w:t>{</w:t>
+      </w:r>
+      <w:proofErr w:type="gramEnd"/>
+    </w:p>
+    <w:p>
+      <w:pPr>
+        <w:widowControl/>
+        <w:tabs>
+          <w:tab w:val="left" w:pos="916"/>
+          <w:tab w:val="left" w:pos="1832"/>
+          <w:tab w:val="left" w:pos="2748"/>
+          <w:tab w:val="left" w:pos="3664"/>
+          <w:tab w:val="left" w:pos="4580"/>
+          <w:tab w:val="left" w:pos="5496"/>
+          <w:tab w:val="left" w:pos="6412"/>
+          <w:tab w:val="left" w:pos="7328"/>
+          <w:tab w:val="left" w:pos="8244"/>
+          <w:tab w:val="left" w:pos="9160"/>
+          <w:tab w:val="left" w:pos="10076"/>
+          <w:tab w:val="left" w:pos="10992"/>
+          <w:tab w:val="left" w:pos="11908"/>
+          <w:tab w:val="left" w:pos="12824"/>
+          <w:tab w:val="left" w:pos="13740"/>
+          <w:tab w:val="left" w:pos="14656"/>
+        </w:tabs>
+        <w:autoSpaceDE/>
+        <w:autoSpaceDN/>
+        <w:adjustRightInd/>
+        <w:rPr>
+          <w:rFonts w:ascii="Courier New" w:eastAsia="Times New Roman" w:hAnsi="Courier New" w:cs="Courier New"/>
+          <w:sz w:val="20"/>
+          <w:szCs w:val="20"/>
+        </w:rPr>
+      </w:pPr>
+      <w:r>
+        <w:rPr>
+          <w:rFonts w:ascii="Courier New" w:eastAsia="Times New Roman" w:hAnsi="Courier New" w:cs="Courier New"/>
+          <w:sz w:val="20"/>
+          <w:szCs w:val="20"/>
+        </w:rPr>
+        <w:lastRenderedPageBreak/>
+        <w:t xml:space="preserve">      (</w:t>
+      </w:r>
+      <w:proofErr w:type="spellStart"/>
+      <w:proofErr w:type="gramStart"/>
+      <w:r>
+        <w:rPr>
+          <w:rFonts w:ascii="Courier New" w:eastAsia="Times New Roman" w:hAnsi="Courier New" w:cs="Courier New"/>
+          <w:sz w:val="20"/>
+          <w:szCs w:val="20"/>
+        </w:rPr>
+        <w:t>attr</w:t>
+      </w:r>
+      <w:proofErr w:type="spellEnd"/>
+      <w:proofErr w:type="gramEnd"/>
+      <w:r>
+        <w:rPr>
+          <w:rFonts w:ascii="Courier New" w:eastAsia="Times New Roman" w:hAnsi="Courier New" w:cs="Courier New"/>
+          <w:sz w:val="20"/>
+          <w:szCs w:val="20"/>
+        </w:rPr>
+        <w:t>) id = "</w:t>
+      </w:r>
+      <w:r>
+        <w:rPr>
+          <w:rFonts w:ascii="Courier New" w:eastAsia="Times New Roman" w:hAnsi="Courier New" w:cs="Courier New"/>
+          <w:sz w:val="20"/>
+          <w:szCs w:val="20"/>
+        </w:rPr>
+        <w:t>UI</w:t>
+      </w:r>
+      <w:r>
+        <w:rPr>
+          <w:rFonts w:ascii="Courier New" w:eastAsia="Times New Roman" w:hAnsi="Courier New" w:cs="Courier New"/>
+          <w:sz w:val="20"/>
+          <w:szCs w:val="20"/>
+        </w:rPr>
+        <w:t>.IFACE_</w:t>
+      </w:r>
+      <w:r>
+        <w:rPr>
+          <w:rFonts w:ascii="Courier New" w:eastAsia="Times New Roman" w:hAnsi="Courier New" w:cs="Courier New"/>
+          <w:sz w:val="20"/>
+          <w:szCs w:val="20"/>
+        </w:rPr>
+        <w:t>RIGHT</w:t>
+      </w:r>
+      <w:r>
+        <w:rPr>
+          <w:rFonts w:ascii="Courier New" w:eastAsia="Times New Roman" w:hAnsi="Courier New" w:cs="Courier New"/>
+          <w:sz w:val="20"/>
+          <w:szCs w:val="20"/>
+        </w:rPr>
+        <w:t>"</w:t>
+      </w:r>
+    </w:p>
+    <w:p>
+      <w:pPr>
+        <w:widowControl/>
+        <w:tabs>
+          <w:tab w:val="left" w:pos="916"/>
+          <w:tab w:val="left" w:pos="1832"/>
+          <w:tab w:val="left" w:pos="2748"/>
+          <w:tab w:val="left" w:pos="3664"/>
+          <w:tab w:val="left" w:pos="4580"/>
+          <w:tab w:val="left" w:pos="5496"/>
+          <w:tab w:val="left" w:pos="6412"/>
+          <w:tab w:val="left" w:pos="7328"/>
+          <w:tab w:val="left" w:pos="8244"/>
+          <w:tab w:val="left" w:pos="9160"/>
+          <w:tab w:val="left" w:pos="10076"/>
+          <w:tab w:val="left" w:pos="10992"/>
+          <w:tab w:val="left" w:pos="11908"/>
+          <w:tab w:val="left" w:pos="12824"/>
+          <w:tab w:val="left" w:pos="13740"/>
+          <w:tab w:val="left" w:pos="14656"/>
+        </w:tabs>
+        <w:autoSpaceDE/>
+        <w:autoSpaceDN/>
+        <w:adjustRightInd/>
+        <w:rPr>
+          <w:rFonts w:ascii="Courier New" w:eastAsia="Times New Roman" w:hAnsi="Courier New" w:cs="Courier New"/>
+          <w:sz w:val="20"/>
+          <w:szCs w:val="20"/>
+        </w:rPr>
+      </w:pPr>
+      <w:r>
+        <w:rPr>
+          <w:rFonts w:ascii="Courier New" w:eastAsia="Times New Roman" w:hAnsi="Courier New" w:cs="Courier New"/>
+          <w:sz w:val="20"/>
+          <w:szCs w:val="20"/>
+        </w:rPr>
+        <w:t xml:space="preserve">      </w:t>
+      </w:r>
+      <w:proofErr w:type="gramStart"/>
+      <w:r>
+        <w:rPr>
+          <w:rFonts w:ascii="Courier New" w:eastAsia="Times New Roman" w:hAnsi="Courier New" w:cs="Courier New"/>
+          <w:sz w:val="20"/>
+          <w:szCs w:val="20"/>
+        </w:rPr>
+        <w:t>description</w:t>
+      </w:r>
+      <w:proofErr w:type="gramEnd"/>
+      <w:r>
+        <w:rPr>
+          <w:rFonts w:ascii="Courier New" w:eastAsia="Times New Roman" w:hAnsi="Courier New" w:cs="Courier New"/>
+          <w:sz w:val="20"/>
+          <w:szCs w:val="20"/>
+        </w:rPr>
+        <w:t xml:space="preserve"> = "</w:t>
+      </w:r>
+      <w:r>
+        <w:rPr>
+          <w:rFonts w:ascii="Courier New" w:eastAsia="Times New Roman" w:hAnsi="Courier New" w:cs="Courier New"/>
+          <w:sz w:val="20"/>
+          <w:szCs w:val="20"/>
+        </w:rPr>
+        <w:t>UI Right-side</w:t>
+      </w:r>
+      <w:r>
+        <w:rPr>
+          <w:rFonts w:ascii="Courier New" w:eastAsia="Times New Roman" w:hAnsi="Courier New" w:cs="Courier New"/>
+          <w:sz w:val="20"/>
+          <w:szCs w:val="20"/>
+        </w:rPr>
+        <w:t xml:space="preserve"> Interface"</w:t>
+      </w:r>
+    </w:p>
+    <w:p>
+      <w:pPr>
+        <w:widowControl/>
+        <w:tabs>
+          <w:tab w:val="left" w:pos="916"/>
+          <w:tab w:val="left" w:pos="1832"/>
+          <w:tab w:val="left" w:pos="2748"/>
+          <w:tab w:val="left" w:pos="3664"/>
+          <w:tab w:val="left" w:pos="4580"/>
+          <w:tab w:val="left" w:pos="5496"/>
+          <w:tab w:val="left" w:pos="6412"/>
+          <w:tab w:val="left" w:pos="7328"/>
+          <w:tab w:val="left" w:pos="8244"/>
+          <w:tab w:val="left" w:pos="9160"/>
+          <w:tab w:val="left" w:pos="10076"/>
+          <w:tab w:val="left" w:pos="10992"/>
+          <w:tab w:val="left" w:pos="11908"/>
+          <w:tab w:val="left" w:pos="12824"/>
+          <w:tab w:val="left" w:pos="13740"/>
+          <w:tab w:val="left" w:pos="14656"/>
+        </w:tabs>
+        <w:autoSpaceDE/>
+        <w:autoSpaceDN/>
+        <w:adjustRightInd/>
+        <w:rPr>
+          <w:rFonts w:ascii="Courier New" w:eastAsia="Times New Roman" w:hAnsi="Courier New" w:cs="Courier New"/>
+          <w:sz w:val="20"/>
+          <w:szCs w:val="20"/>
+        </w:rPr>
+      </w:pPr>
+      <w:r>
+        <w:rPr>
+          <w:rFonts w:ascii="Courier New" w:eastAsia="Times New Roman" w:hAnsi="Courier New" w:cs="Courier New"/>
+          <w:sz w:val="20"/>
+          <w:szCs w:val="20"/>
+        </w:rPr>
+        <w:t xml:space="preserve">      </w:t>
+      </w:r>
+      <w:proofErr w:type="gramStart"/>
+      <w:r>
+        <w:rPr>
+          <w:rFonts w:ascii="Courier New" w:eastAsia="Times New Roman" w:hAnsi="Courier New" w:cs="Courier New"/>
+          <w:sz w:val="20"/>
+          <w:szCs w:val="20"/>
+        </w:rPr>
+        <w:t>direction</w:t>
+      </w:r>
+      <w:proofErr w:type="gramEnd"/>
+      <w:r>
+        <w:rPr>
+          <w:rFonts w:ascii="Courier New" w:eastAsia="Times New Roman" w:hAnsi="Courier New" w:cs="Courier New"/>
+          <w:sz w:val="20"/>
+          <w:szCs w:val="20"/>
+        </w:rPr>
+        <w:t xml:space="preserve"> = "</w:t>
+      </w:r>
+      <w:proofErr w:type="spellStart"/>
+      <w:r>
+        <w:rPr>
+          <w:rFonts w:ascii="Courier New" w:eastAsia="Times New Roman" w:hAnsi="Courier New" w:cs="Courier New"/>
+          <w:sz w:val="20"/>
+          <w:szCs w:val="20"/>
+        </w:rPr>
+        <w:t>inout</w:t>
+      </w:r>
+      <w:proofErr w:type="spellEnd"/>
+      <w:r>
+        <w:rPr>
+          <w:rFonts w:ascii="Courier New" w:eastAsia="Times New Roman" w:hAnsi="Courier New" w:cs="Courier New"/>
+          <w:sz w:val="20"/>
+          <w:szCs w:val="20"/>
+        </w:rPr>
+        <w:t>"</w:t>
+      </w:r>
+    </w:p>
+    <w:p>
+      <w:pPr>
+        <w:widowControl/>
+        <w:tabs>
+          <w:tab w:val="left" w:pos="916"/>
+          <w:tab w:val="left" w:pos="1832"/>
+          <w:tab w:val="left" w:pos="2748"/>
+          <w:tab w:val="left" w:pos="3664"/>
+          <w:tab w:val="left" w:pos="4580"/>
+          <w:tab w:val="left" w:pos="5496"/>
+          <w:tab w:val="left" w:pos="6412"/>
+          <w:tab w:val="left" w:pos="7328"/>
+          <w:tab w:val="left" w:pos="8244"/>
+          <w:tab w:val="left" w:pos="9160"/>
+          <w:tab w:val="left" w:pos="10076"/>
+          <w:tab w:val="left" w:pos="10992"/>
+          <w:tab w:val="left" w:pos="11908"/>
+          <w:tab w:val="left" w:pos="12824"/>
+          <w:tab w:val="left" w:pos="13740"/>
+          <w:tab w:val="left" w:pos="14656"/>
+        </w:tabs>
+        <w:autoSpaceDE/>
+        <w:autoSpaceDN/>
+        <w:adjustRightInd/>
+        <w:rPr>
+          <w:rFonts w:ascii="Courier New" w:eastAsia="Times New Roman" w:hAnsi="Courier New" w:cs="Courier New"/>
+          <w:sz w:val="20"/>
+          <w:szCs w:val="20"/>
+        </w:rPr>
+      </w:pPr>
+      <w:r>
+        <w:rPr>
+          <w:rFonts w:ascii="Courier New" w:eastAsia="Times New Roman" w:hAnsi="Courier New" w:cs="Courier New"/>
+          <w:sz w:val="20"/>
+          <w:szCs w:val="20"/>
+        </w:rPr>
+        <w:t xml:space="preserve">    }</w:t>
+      </w:r>
+    </w:p>
+    <w:p>
+      <w:pPr>
+        <w:widowControl/>
+        <w:tabs>
+          <w:tab w:val="left" w:pos="916"/>
+          <w:tab w:val="left" w:pos="1832"/>
+          <w:tab w:val="left" w:pos="2748"/>
+          <w:tab w:val="left" w:pos="3664"/>
+          <w:tab w:val="left" w:pos="4580"/>
+          <w:tab w:val="left" w:pos="5496"/>
+          <w:tab w:val="left" w:pos="6412"/>
+          <w:tab w:val="left" w:pos="7328"/>
+          <w:tab w:val="left" w:pos="8244"/>
+          <w:tab w:val="left" w:pos="9160"/>
+          <w:tab w:val="left" w:pos="10076"/>
+          <w:tab w:val="left" w:pos="10992"/>
+          <w:tab w:val="left" w:pos="11908"/>
+          <w:tab w:val="left" w:pos="12824"/>
+          <w:tab w:val="left" w:pos="13740"/>
+          <w:tab w:val="left" w:pos="14656"/>
+        </w:tabs>
+        <w:autoSpaceDE/>
+        <w:autoSpaceDN/>
+        <w:adjustRightInd/>
+        <w:rPr>
+          <w:rFonts w:ascii="Courier New" w:eastAsia="Times New Roman" w:hAnsi="Courier New" w:cs="Courier New"/>
+          <w:sz w:val="20"/>
+          <w:szCs w:val="20"/>
+        </w:rPr>
+      </w:pPr>
+      <w:r>
+        <w:rPr>
+          <w:rFonts w:ascii="Courier New" w:eastAsia="Times New Roman" w:hAnsi="Courier New" w:cs="Courier New"/>
+          <w:sz w:val="20"/>
+          <w:szCs w:val="20"/>
+        </w:rPr>
+        <w:t xml:space="preserve">  }</w:t>
+      </w:r>
+    </w:p>
+    <w:p>
+      <w:pPr>
+        <w:widowControl/>
+        <w:tabs>
+          <w:tab w:val="left" w:pos="916"/>
+          <w:tab w:val="left" w:pos="1832"/>
+          <w:tab w:val="left" w:pos="2748"/>
+          <w:tab w:val="left" w:pos="3664"/>
+          <w:tab w:val="left" w:pos="4580"/>
+          <w:tab w:val="left" w:pos="5496"/>
+          <w:tab w:val="left" w:pos="6412"/>
+          <w:tab w:val="left" w:pos="7328"/>
+          <w:tab w:val="left" w:pos="8244"/>
+          <w:tab w:val="left" w:pos="9160"/>
+          <w:tab w:val="left" w:pos="10076"/>
+          <w:tab w:val="left" w:pos="10992"/>
+          <w:tab w:val="left" w:pos="11908"/>
+          <w:tab w:val="left" w:pos="12824"/>
+          <w:tab w:val="left" w:pos="13740"/>
+          <w:tab w:val="left" w:pos="14656"/>
+        </w:tabs>
+        <w:autoSpaceDE/>
+        <w:autoSpaceDN/>
+        <w:adjustRightInd/>
+        <w:rPr>
+          <w:rFonts w:ascii="Courier New" w:eastAsia="Times New Roman" w:hAnsi="Courier New" w:cs="Courier New"/>
+          <w:sz w:val="20"/>
+          <w:szCs w:val="20"/>
+        </w:rPr>
+      </w:pPr>
+    </w:p>
+    <w:p>
+      <w:pPr>
+        <w:widowControl/>
+        <w:tabs>
+          <w:tab w:val="left" w:pos="916"/>
+          <w:tab w:val="left" w:pos="1832"/>
+          <w:tab w:val="left" w:pos="2748"/>
+          <w:tab w:val="left" w:pos="3664"/>
+          <w:tab w:val="left" w:pos="4580"/>
+          <w:tab w:val="left" w:pos="5496"/>
+          <w:tab w:val="left" w:pos="6412"/>
+          <w:tab w:val="left" w:pos="7328"/>
+          <w:tab w:val="left" w:pos="8244"/>
+          <w:tab w:val="left" w:pos="9160"/>
+          <w:tab w:val="left" w:pos="10076"/>
+          <w:tab w:val="left" w:pos="10992"/>
+          <w:tab w:val="left" w:pos="11908"/>
+          <w:tab w:val="left" w:pos="12824"/>
+          <w:tab w:val="left" w:pos="13740"/>
+          <w:tab w:val="left" w:pos="14656"/>
+        </w:tabs>
+        <w:autoSpaceDE/>
+        <w:autoSpaceDN/>
+        <w:adjustRightInd/>
+        <w:rPr>
+          <w:rFonts w:ascii="Courier New" w:eastAsia="Times New Roman" w:hAnsi="Courier New" w:cs="Courier New"/>
+          <w:sz w:val="20"/>
+          <w:szCs w:val="20"/>
+        </w:rPr>
+      </w:pPr>
+      <w:r>
+        <w:rPr>
+          <w:rFonts w:ascii="Courier New" w:eastAsia="Times New Roman" w:hAnsi="Courier New" w:cs="Courier New"/>
+          <w:sz w:val="20"/>
+          <w:szCs w:val="20"/>
+        </w:rPr>
+        <w:t xml:space="preserve">  </w:t>
+      </w:r>
+      <w:proofErr w:type="spellStart"/>
+      <w:proofErr w:type="gramStart"/>
+      <w:r>
+        <w:rPr>
+          <w:rFonts w:ascii="Courier New" w:eastAsia="Times New Roman" w:hAnsi="Courier New" w:cs="Courier New"/>
+          <w:sz w:val="20"/>
+          <w:szCs w:val="20"/>
+        </w:rPr>
+        <w:t>componentInstance</w:t>
+      </w:r>
+      <w:proofErr w:type="spellEnd"/>
+      <w:r>
+        <w:rPr>
+          <w:rFonts w:ascii="Courier New" w:eastAsia="Times New Roman" w:hAnsi="Courier New" w:cs="Courier New"/>
+          <w:sz w:val="20"/>
+          <w:szCs w:val="20"/>
+        </w:rPr>
+        <w:t>{</w:t>
+      </w:r>
+      <w:proofErr w:type="gramEnd"/>
+    </w:p>
+    <w:p>
+      <w:pPr>
+        <w:widowControl/>
+        <w:tabs>
+          <w:tab w:val="left" w:pos="916"/>
+          <w:tab w:val="left" w:pos="1832"/>
+          <w:tab w:val="left" w:pos="2748"/>
+          <w:tab w:val="left" w:pos="3664"/>
+          <w:tab w:val="left" w:pos="4580"/>
+          <w:tab w:val="left" w:pos="5496"/>
+          <w:tab w:val="left" w:pos="6412"/>
+          <w:tab w:val="left" w:pos="7328"/>
+          <w:tab w:val="left" w:pos="8244"/>
+          <w:tab w:val="left" w:pos="9160"/>
+          <w:tab w:val="left" w:pos="10076"/>
+          <w:tab w:val="left" w:pos="10992"/>
+          <w:tab w:val="left" w:pos="11908"/>
+          <w:tab w:val="left" w:pos="12824"/>
+          <w:tab w:val="left" w:pos="13740"/>
+          <w:tab w:val="left" w:pos="14656"/>
+        </w:tabs>
+        <w:autoSpaceDE/>
+        <w:autoSpaceDN/>
+        <w:adjustRightInd/>
+        <w:rPr>
+          <w:rFonts w:ascii="Courier New" w:eastAsia="Times New Roman" w:hAnsi="Courier New" w:cs="Courier New"/>
+          <w:sz w:val="20"/>
+          <w:szCs w:val="20"/>
+        </w:rPr>
+      </w:pPr>
+      <w:r>
+        <w:rPr>
+          <w:rFonts w:ascii="Courier New" w:eastAsia="Times New Roman" w:hAnsi="Courier New" w:cs="Courier New"/>
+          <w:sz w:val="20"/>
+          <w:szCs w:val="20"/>
+        </w:rPr>
+        <w:t xml:space="preserve">    (</w:t>
+      </w:r>
+      <w:proofErr w:type="spellStart"/>
+      <w:proofErr w:type="gramStart"/>
+      <w:r>
+        <w:rPr>
+          <w:rFonts w:ascii="Courier New" w:eastAsia="Times New Roman" w:hAnsi="Courier New" w:cs="Courier New"/>
+          <w:sz w:val="20"/>
+          <w:szCs w:val="20"/>
+        </w:rPr>
+        <w:t>attr</w:t>
+      </w:r>
+      <w:proofErr w:type="spellEnd"/>
+      <w:proofErr w:type="gramEnd"/>
+      <w:r>
+        <w:rPr>
+          <w:rFonts w:ascii="Courier New" w:eastAsia="Times New Roman" w:hAnsi="Courier New" w:cs="Courier New"/>
+          <w:sz w:val="20"/>
+          <w:szCs w:val="20"/>
+        </w:rPr>
+        <w:t>) id   = "</w:t>
+      </w:r>
+      <w:proofErr w:type="spellStart"/>
+      <w:r>
+        <w:rPr>
+          <w:rFonts w:ascii="Courier New" w:eastAsia="Times New Roman" w:hAnsi="Courier New" w:cs="Courier New"/>
+          <w:sz w:val="20"/>
+          <w:szCs w:val="20"/>
+        </w:rPr>
+        <w:t>Calc</w:t>
+      </w:r>
+      <w:proofErr w:type="spellEnd"/>
+      <w:r>
+        <w:rPr>
+          <w:rFonts w:ascii="Courier New" w:eastAsia="Times New Roman" w:hAnsi="Courier New" w:cs="Courier New"/>
+          <w:sz w:val="20"/>
+          <w:szCs w:val="20"/>
+        </w:rPr>
+        <w:t>"</w:t>
+      </w:r>
+    </w:p>
+    <w:p>
+      <w:pPr>
+        <w:widowControl/>
+        <w:tabs>
+          <w:tab w:val="left" w:pos="916"/>
+          <w:tab w:val="left" w:pos="1832"/>
+          <w:tab w:val="left" w:pos="2748"/>
+          <w:tab w:val="left" w:pos="3664"/>
+          <w:tab w:val="left" w:pos="4580"/>
+          <w:tab w:val="left" w:pos="5496"/>
+          <w:tab w:val="left" w:pos="6412"/>
+          <w:tab w:val="left" w:pos="7328"/>
+          <w:tab w:val="left" w:pos="8244"/>
+          <w:tab w:val="left" w:pos="9160"/>
+          <w:tab w:val="left" w:pos="10076"/>
+          <w:tab w:val="left" w:pos="10992"/>
+          <w:tab w:val="left" w:pos="11908"/>
+          <w:tab w:val="left" w:pos="12824"/>
+          <w:tab w:val="left" w:pos="13740"/>
+          <w:tab w:val="left" w:pos="14656"/>
+        </w:tabs>
+        <w:autoSpaceDE/>
+        <w:autoSpaceDN/>
+        <w:adjustRightInd/>
+        <w:rPr>
+          <w:rFonts w:ascii="Courier New" w:eastAsia="Times New Roman" w:hAnsi="Courier New" w:cs="Courier New"/>
+          <w:sz w:val="20"/>
+          <w:szCs w:val="20"/>
+        </w:rPr>
+      </w:pPr>
+      <w:r>
+        <w:rPr>
+          <w:rFonts w:ascii="Courier New" w:eastAsia="Times New Roman" w:hAnsi="Courier New" w:cs="Courier New"/>
+          <w:sz w:val="20"/>
+          <w:szCs w:val="20"/>
+        </w:rPr>
+        <w:t xml:space="preserve">    </w:t>
+      </w:r>
+      <w:proofErr w:type="gramStart"/>
+      <w:r>
+        <w:rPr>
+          <w:rFonts w:ascii="Courier New" w:eastAsia="Times New Roman" w:hAnsi="Courier New" w:cs="Courier New"/>
+          <w:sz w:val="20"/>
+          <w:szCs w:val="20"/>
+        </w:rPr>
+        <w:t>description</w:t>
+      </w:r>
+      <w:proofErr w:type="gramEnd"/>
+      <w:r>
+        <w:rPr>
+          <w:rFonts w:ascii="Courier New" w:eastAsia="Times New Roman" w:hAnsi="Courier New" w:cs="Courier New"/>
+          <w:sz w:val="20"/>
+          <w:szCs w:val="20"/>
+        </w:rPr>
+        <w:t xml:space="preserve"> = "C</w:t>
+      </w:r>
+      <w:r>
+        <w:rPr>
+          <w:rFonts w:ascii="Courier New" w:eastAsia="Times New Roman" w:hAnsi="Courier New" w:cs="Courier New"/>
+          <w:sz w:val="20"/>
+          <w:szCs w:val="20"/>
+        </w:rPr>
+        <w:t>alculator component</w:t>
+      </w:r>
+      <w:r>
+        <w:rPr>
+          <w:rFonts w:ascii="Courier New" w:eastAsia="Times New Roman" w:hAnsi="Courier New" w:cs="Courier New"/>
+          <w:sz w:val="20"/>
+          <w:szCs w:val="20"/>
+        </w:rPr>
+        <w:t>"</w:t>
+      </w:r>
+    </w:p>
+    <w:p>
+      <w:pPr>
+        <w:widowControl/>
+        <w:tabs>
+          <w:tab w:val="left" w:pos="916"/>
+          <w:tab w:val="left" w:pos="1832"/>
+          <w:tab w:val="left" w:pos="2748"/>
+          <w:tab w:val="left" w:pos="3664"/>
+          <w:tab w:val="left" w:pos="4580"/>
+          <w:tab w:val="left" w:pos="5496"/>
+          <w:tab w:val="left" w:pos="6412"/>
+          <w:tab w:val="left" w:pos="7328"/>
+          <w:tab w:val="left" w:pos="8244"/>
+          <w:tab w:val="left" w:pos="9160"/>
+          <w:tab w:val="left" w:pos="10076"/>
+          <w:tab w:val="left" w:pos="10992"/>
+          <w:tab w:val="left" w:pos="11908"/>
+          <w:tab w:val="left" w:pos="12824"/>
+          <w:tab w:val="left" w:pos="13740"/>
+          <w:tab w:val="left" w:pos="14656"/>
+        </w:tabs>
+        <w:autoSpaceDE/>
+        <w:autoSpaceDN/>
+        <w:adjustRightInd/>
+        <w:rPr>
+          <w:rFonts w:ascii="Courier New" w:eastAsia="Times New Roman" w:hAnsi="Courier New" w:cs="Courier New"/>
+          <w:sz w:val="20"/>
+          <w:szCs w:val="20"/>
+        </w:rPr>
+      </w:pPr>
+    </w:p>
+    <w:p>
+      <w:pPr>
+        <w:widowControl/>
+        <w:tabs>
+          <w:tab w:val="left" w:pos="916"/>
+          <w:tab w:val="left" w:pos="1832"/>
+          <w:tab w:val="left" w:pos="2748"/>
+          <w:tab w:val="left" w:pos="3664"/>
+          <w:tab w:val="left" w:pos="4580"/>
+          <w:tab w:val="left" w:pos="5496"/>
+          <w:tab w:val="left" w:pos="6412"/>
+          <w:tab w:val="left" w:pos="7328"/>
+          <w:tab w:val="left" w:pos="8244"/>
+          <w:tab w:val="left" w:pos="9160"/>
+          <w:tab w:val="left" w:pos="10076"/>
+          <w:tab w:val="left" w:pos="10992"/>
+          <w:tab w:val="left" w:pos="11908"/>
+          <w:tab w:val="left" w:pos="12824"/>
+          <w:tab w:val="left" w:pos="13740"/>
+          <w:tab w:val="left" w:pos="14656"/>
+        </w:tabs>
+        <w:autoSpaceDE/>
+        <w:autoSpaceDN/>
+        <w:adjustRightInd/>
+        <w:rPr>
+          <w:rFonts w:ascii="Courier New" w:eastAsia="Times New Roman" w:hAnsi="Courier New" w:cs="Courier New"/>
+          <w:sz w:val="20"/>
+          <w:szCs w:val="20"/>
+        </w:rPr>
+      </w:pPr>
+      <w:r>
+        <w:rPr>
+          <w:rFonts w:ascii="Courier New" w:eastAsia="Times New Roman" w:hAnsi="Courier New" w:cs="Courier New"/>
+          <w:sz w:val="20"/>
+          <w:szCs w:val="20"/>
+        </w:rPr>
+        <w:t xml:space="preserve">    </w:t>
+      </w:r>
+      <w:proofErr w:type="spellStart"/>
+      <w:proofErr w:type="gramStart"/>
+      <w:r>
+        <w:rPr>
+          <w:rFonts w:ascii="Courier New" w:eastAsia="Times New Roman" w:hAnsi="Courier New" w:cs="Courier New"/>
+          <w:sz w:val="20"/>
+          <w:szCs w:val="20"/>
+        </w:rPr>
+        <w:t>interfaceInstance</w:t>
+      </w:r>
+      <w:proofErr w:type="spellEnd"/>
+      <w:r>
+        <w:rPr>
+          <w:rFonts w:ascii="Courier New" w:eastAsia="Times New Roman" w:hAnsi="Courier New" w:cs="Courier New"/>
+          <w:sz w:val="20"/>
+          <w:szCs w:val="20"/>
+        </w:rPr>
+        <w:t>{</w:t>
+      </w:r>
+      <w:proofErr w:type="gramEnd"/>
+    </w:p>
+    <w:p>
+      <w:pPr>
+        <w:widowControl/>
+        <w:tabs>
+          <w:tab w:val="left" w:pos="916"/>
+          <w:tab w:val="left" w:pos="1832"/>
+          <w:tab w:val="left" w:pos="2748"/>
+          <w:tab w:val="left" w:pos="3664"/>
+          <w:tab w:val="left" w:pos="4580"/>
+          <w:tab w:val="left" w:pos="5496"/>
+          <w:tab w:val="left" w:pos="6412"/>
+          <w:tab w:val="left" w:pos="7328"/>
+          <w:tab w:val="left" w:pos="8244"/>
+          <w:tab w:val="left" w:pos="9160"/>
+          <w:tab w:val="left" w:pos="10076"/>
+          <w:tab w:val="left" w:pos="10992"/>
+          <w:tab w:val="left" w:pos="11908"/>
+          <w:tab w:val="left" w:pos="12824"/>
+          <w:tab w:val="left" w:pos="13740"/>
+          <w:tab w:val="left" w:pos="14656"/>
+        </w:tabs>
+        <w:autoSpaceDE/>
+        <w:autoSpaceDN/>
+        <w:adjustRightInd/>
+        <w:rPr>
+          <w:rFonts w:ascii="Courier New" w:eastAsia="Times New Roman" w:hAnsi="Courier New" w:cs="Courier New"/>
+          <w:sz w:val="20"/>
+          <w:szCs w:val="20"/>
+        </w:rPr>
+      </w:pPr>
+      <w:r>
+        <w:rPr>
+          <w:rFonts w:ascii="Courier New" w:eastAsia="Times New Roman" w:hAnsi="Courier New" w:cs="Courier New"/>
+          <w:sz w:val="20"/>
+          <w:szCs w:val="20"/>
+        </w:rPr>
+        <w:t xml:space="preserve">      (</w:t>
+      </w:r>
+      <w:proofErr w:type="spellStart"/>
+      <w:proofErr w:type="gramStart"/>
+      <w:r>
+        <w:rPr>
+          <w:rFonts w:ascii="Courier New" w:eastAsia="Times New Roman" w:hAnsi="Courier New" w:cs="Courier New"/>
+          <w:sz w:val="20"/>
+          <w:szCs w:val="20"/>
+        </w:rPr>
+        <w:t>attr</w:t>
+      </w:r>
+      <w:proofErr w:type="spellEnd"/>
+      <w:proofErr w:type="gramEnd"/>
+      <w:r>
+        <w:rPr>
+          <w:rFonts w:ascii="Courier New" w:eastAsia="Times New Roman" w:hAnsi="Courier New" w:cs="Courier New"/>
+          <w:sz w:val="20"/>
+          <w:szCs w:val="20"/>
+        </w:rPr>
+        <w:t>) id = "</w:t>
+      </w:r>
+      <w:proofErr w:type="spellStart"/>
+      <w:r>
+        <w:rPr>
+          <w:rFonts w:ascii="Courier New" w:eastAsia="Times New Roman" w:hAnsi="Courier New" w:cs="Courier New"/>
+          <w:sz w:val="20"/>
+          <w:szCs w:val="20"/>
+        </w:rPr>
+        <w:t>Calc</w:t>
+      </w:r>
+      <w:r>
+        <w:rPr>
+          <w:rFonts w:ascii="Courier New" w:eastAsia="Times New Roman" w:hAnsi="Courier New" w:cs="Courier New"/>
+          <w:sz w:val="20"/>
+          <w:szCs w:val="20"/>
+        </w:rPr>
+        <w:t>.IFACE_</w:t>
+      </w:r>
+      <w:r>
+        <w:rPr>
+          <w:rFonts w:ascii="Courier New" w:eastAsia="Times New Roman" w:hAnsi="Courier New" w:cs="Courier New"/>
+          <w:sz w:val="20"/>
+          <w:szCs w:val="20"/>
+        </w:rPr>
+        <w:t>LEFT</w:t>
+      </w:r>
+      <w:proofErr w:type="spellEnd"/>
+      <w:r>
+        <w:rPr>
+          <w:rFonts w:ascii="Courier New" w:eastAsia="Times New Roman" w:hAnsi="Courier New" w:cs="Courier New"/>
+          <w:sz w:val="20"/>
+          <w:szCs w:val="20"/>
+        </w:rPr>
+        <w:t>"</w:t>
+      </w:r>
+    </w:p>
+    <w:p>
+      <w:pPr>
+        <w:widowControl/>
+        <w:tabs>
+          <w:tab w:val="left" w:pos="916"/>
+          <w:tab w:val="left" w:pos="1832"/>
+          <w:tab w:val="left" w:pos="2748"/>
+          <w:tab w:val="left" w:pos="3664"/>
+          <w:tab w:val="left" w:pos="4580"/>
+          <w:tab w:val="left" w:pos="5496"/>
+          <w:tab w:val="left" w:pos="6412"/>
+          <w:tab w:val="left" w:pos="7328"/>
+          <w:tab w:val="left" w:pos="8244"/>
+          <w:tab w:val="left" w:pos="9160"/>
+          <w:tab w:val="left" w:pos="10076"/>
+          <w:tab w:val="left" w:pos="10992"/>
+          <w:tab w:val="left" w:pos="11908"/>
+          <w:tab w:val="left" w:pos="12824"/>
+          <w:tab w:val="left" w:pos="13740"/>
+          <w:tab w:val="left" w:pos="14656"/>
+        </w:tabs>
+        <w:autoSpaceDE/>
+        <w:autoSpaceDN/>
+        <w:adjustRightInd/>
+        <w:rPr>
+          <w:rFonts w:ascii="Courier New" w:eastAsia="Times New Roman" w:hAnsi="Courier New" w:cs="Courier New"/>
+          <w:sz w:val="20"/>
+          <w:szCs w:val="20"/>
+        </w:rPr>
+      </w:pPr>
+      <w:r>
+        <w:rPr>
+          <w:rFonts w:ascii="Courier New" w:eastAsia="Times New Roman" w:hAnsi="Courier New" w:cs="Courier New"/>
+          <w:sz w:val="20"/>
+          <w:szCs w:val="20"/>
+        </w:rPr>
+        <w:t xml:space="preserve">      </w:t>
+      </w:r>
+      <w:proofErr w:type="gramStart"/>
+      <w:r>
+        <w:rPr>
+          <w:rFonts w:ascii="Courier New" w:eastAsia="Times New Roman" w:hAnsi="Courier New" w:cs="Courier New"/>
+          <w:sz w:val="20"/>
+          <w:szCs w:val="20"/>
+        </w:rPr>
+        <w:t>description</w:t>
+      </w:r>
+      <w:proofErr w:type="gramEnd"/>
+      <w:r>
+        <w:rPr>
+          <w:rFonts w:ascii="Courier New" w:eastAsia="Times New Roman" w:hAnsi="Courier New" w:cs="Courier New"/>
+          <w:sz w:val="20"/>
+          <w:szCs w:val="20"/>
+        </w:rPr>
+        <w:t xml:space="preserve"> = "Calculator</w:t>
+      </w:r>
+      <w:r>
+        <w:rPr>
+          <w:rFonts w:ascii="Courier New" w:eastAsia="Times New Roman" w:hAnsi="Courier New" w:cs="Courier New"/>
+          <w:sz w:val="20"/>
+          <w:szCs w:val="20"/>
+        </w:rPr>
+        <w:t xml:space="preserve"> </w:t>
+      </w:r>
+      <w:r>
+        <w:rPr>
+          <w:rFonts w:ascii="Courier New" w:eastAsia="Times New Roman" w:hAnsi="Courier New" w:cs="Courier New"/>
+          <w:sz w:val="20"/>
+          <w:szCs w:val="20"/>
+        </w:rPr>
+        <w:t>Left-side</w:t>
+      </w:r>
+      <w:r>
+        <w:rPr>
+          <w:rFonts w:ascii="Courier New" w:eastAsia="Times New Roman" w:hAnsi="Courier New" w:cs="Courier New"/>
+          <w:sz w:val="20"/>
+          <w:szCs w:val="20"/>
+        </w:rPr>
+        <w:t xml:space="preserve"> Interface"</w:t>
+      </w:r>
+    </w:p>
+    <w:p>
+      <w:pPr>
+        <w:widowControl/>
+        <w:tabs>
+          <w:tab w:val="left" w:pos="916"/>
+          <w:tab w:val="left" w:pos="1832"/>
+          <w:tab w:val="left" w:pos="2748"/>
+          <w:tab w:val="left" w:pos="3664"/>
+          <w:tab w:val="left" w:pos="4580"/>
+          <w:tab w:val="left" w:pos="5496"/>
+          <w:tab w:val="left" w:pos="6412"/>
+          <w:tab w:val="left" w:pos="7328"/>
+          <w:tab w:val="left" w:pos="8244"/>
+          <w:tab w:val="left" w:pos="9160"/>
+          <w:tab w:val="left" w:pos="10076"/>
+          <w:tab w:val="left" w:pos="10992"/>
+          <w:tab w:val="left" w:pos="11908"/>
+          <w:tab w:val="left" w:pos="12824"/>
+          <w:tab w:val="left" w:pos="13740"/>
+          <w:tab w:val="left" w:pos="14656"/>
+        </w:tabs>
+        <w:autoSpaceDE/>
+        <w:autoSpaceDN/>
+        <w:adjustRightInd/>
+        <w:rPr>
+          <w:rFonts w:ascii="Courier New" w:eastAsia="Times New Roman" w:hAnsi="Courier New" w:cs="Courier New"/>
+          <w:sz w:val="20"/>
+          <w:szCs w:val="20"/>
+        </w:rPr>
+      </w:pPr>
+      <w:r>
+        <w:rPr>
+          <w:rFonts w:ascii="Courier New" w:eastAsia="Times New Roman" w:hAnsi="Courier New" w:cs="Courier New"/>
+          <w:sz w:val="20"/>
+          <w:szCs w:val="20"/>
+        </w:rPr>
+        <w:t xml:space="preserve">      </w:t>
+      </w:r>
+      <w:proofErr w:type="gramStart"/>
+      <w:r>
+        <w:rPr>
+          <w:rFonts w:ascii="Courier New" w:eastAsia="Times New Roman" w:hAnsi="Courier New" w:cs="Courier New"/>
+          <w:sz w:val="20"/>
+          <w:szCs w:val="20"/>
+        </w:rPr>
+        <w:t>direction</w:t>
+      </w:r>
+      <w:proofErr w:type="gramEnd"/>
+      <w:r>
+        <w:rPr>
+          <w:rFonts w:ascii="Courier New" w:eastAsia="Times New Roman" w:hAnsi="Courier New" w:cs="Courier New"/>
+          <w:sz w:val="20"/>
+          <w:szCs w:val="20"/>
+        </w:rPr>
+        <w:t xml:space="preserve"> = "</w:t>
+      </w:r>
+      <w:proofErr w:type="spellStart"/>
+      <w:r>
+        <w:rPr>
+          <w:rFonts w:ascii="Courier New" w:eastAsia="Times New Roman" w:hAnsi="Courier New" w:cs="Courier New"/>
+          <w:sz w:val="20"/>
+          <w:szCs w:val="20"/>
+        </w:rPr>
+        <w:t>inout</w:t>
+      </w:r>
+      <w:proofErr w:type="spellEnd"/>
+      <w:r>
+        <w:rPr>
+          <w:rFonts w:ascii="Courier New" w:eastAsia="Times New Roman" w:hAnsi="Courier New" w:cs="Courier New"/>
+          <w:sz w:val="20"/>
+          <w:szCs w:val="20"/>
+        </w:rPr>
+        <w:t>"</w:t>
+      </w:r>
+    </w:p>
+    <w:p>
+      <w:pPr>
+        <w:widowControl/>
+        <w:tabs>
+          <w:tab w:val="left" w:pos="916"/>
+          <w:tab w:val="left" w:pos="1832"/>
+          <w:tab w:val="left" w:pos="2748"/>
+          <w:tab w:val="left" w:pos="3664"/>
+          <w:tab w:val="left" w:pos="4580"/>
+          <w:tab w:val="left" w:pos="5496"/>
+          <w:tab w:val="left" w:pos="6412"/>
+          <w:tab w:val="left" w:pos="7328"/>
+          <w:tab w:val="left" w:pos="8244"/>
+          <w:tab w:val="left" w:pos="9160"/>
+          <w:tab w:val="left" w:pos="10076"/>
+          <w:tab w:val="left" w:pos="10992"/>
+          <w:tab w:val="left" w:pos="11908"/>
+          <w:tab w:val="left" w:pos="12824"/>
+          <w:tab w:val="left" w:pos="13740"/>
+          <w:tab w:val="left" w:pos="14656"/>
+        </w:tabs>
+        <w:autoSpaceDE/>
+        <w:autoSpaceDN/>
+        <w:adjustRightInd/>
+        <w:rPr>
+          <w:rFonts w:ascii="Courier New" w:eastAsia="Times New Roman" w:hAnsi="Courier New" w:cs="Courier New"/>
+          <w:sz w:val="20"/>
+          <w:szCs w:val="20"/>
+        </w:rPr>
+      </w:pPr>
+      <w:r>
+        <w:rPr>
+          <w:rFonts w:ascii="Courier New" w:eastAsia="Times New Roman" w:hAnsi="Courier New" w:cs="Courier New"/>
+          <w:sz w:val="20"/>
+          <w:szCs w:val="20"/>
+        </w:rPr>
+        <w:t xml:space="preserve">    }</w:t>
+      </w:r>
+    </w:p>
+    <w:p>
+      <w:pPr>
+        <w:widowControl/>
+        <w:tabs>
+          <w:tab w:val="left" w:pos="916"/>
+          <w:tab w:val="left" w:pos="1832"/>
+          <w:tab w:val="left" w:pos="2748"/>
+          <w:tab w:val="left" w:pos="3664"/>
+          <w:tab w:val="left" w:pos="4580"/>
+          <w:tab w:val="left" w:pos="5496"/>
+          <w:tab w:val="left" w:pos="6412"/>
+          <w:tab w:val="left" w:pos="7328"/>
+          <w:tab w:val="left" w:pos="8244"/>
+          <w:tab w:val="left" w:pos="9160"/>
+          <w:tab w:val="left" w:pos="10076"/>
+          <w:tab w:val="left" w:pos="10992"/>
+          <w:tab w:val="left" w:pos="11908"/>
+          <w:tab w:val="left" w:pos="12824"/>
+          <w:tab w:val="left" w:pos="13740"/>
+          <w:tab w:val="left" w:pos="14656"/>
+        </w:tabs>
+        <w:autoSpaceDE/>
+        <w:autoSpaceDN/>
+        <w:adjustRightInd/>
+        <w:rPr>
+          <w:rFonts w:ascii="Courier New" w:eastAsia="Times New Roman" w:hAnsi="Courier New" w:cs="Courier New"/>
+          <w:sz w:val="20"/>
+          <w:szCs w:val="20"/>
+        </w:rPr>
+      </w:pPr>
+      <w:r>
+        <w:rPr>
+          <w:rFonts w:ascii="Courier New" w:eastAsia="Times New Roman" w:hAnsi="Courier New" w:cs="Courier New"/>
+          <w:sz w:val="20"/>
+          <w:szCs w:val="20"/>
+        </w:rPr>
+        <w:t xml:space="preserve">  }</w:t>
+      </w:r>
+    </w:p>
+    <w:p>
+      <w:pPr>
+        <w:widowControl/>
+        <w:tabs>
+          <w:tab w:val="left" w:pos="916"/>
+          <w:tab w:val="left" w:pos="1832"/>
+          <w:tab w:val="left" w:pos="2748"/>
+          <w:tab w:val="left" w:pos="3664"/>
+          <w:tab w:val="left" w:pos="4580"/>
+          <w:tab w:val="left" w:pos="5496"/>
+          <w:tab w:val="left" w:pos="6412"/>
+          <w:tab w:val="left" w:pos="7328"/>
+          <w:tab w:val="left" w:pos="8244"/>
+          <w:tab w:val="left" w:pos="9160"/>
+          <w:tab w:val="left" w:pos="10076"/>
+          <w:tab w:val="left" w:pos="10992"/>
+          <w:tab w:val="left" w:pos="11908"/>
+          <w:tab w:val="left" w:pos="12824"/>
+          <w:tab w:val="left" w:pos="13740"/>
+          <w:tab w:val="left" w:pos="14656"/>
+        </w:tabs>
+        <w:autoSpaceDE/>
+        <w:autoSpaceDN/>
+        <w:adjustRightInd/>
+        <w:rPr>
+          <w:rFonts w:ascii="Courier New" w:eastAsia="Times New Roman" w:hAnsi="Courier New" w:cs="Courier New"/>
+          <w:sz w:val="20"/>
+          <w:szCs w:val="20"/>
+        </w:rPr>
+      </w:pPr>
+    </w:p>
+    <w:p>
+      <w:pPr>
+        <w:widowControl/>
+        <w:tabs>
+          <w:tab w:val="left" w:pos="916"/>
+          <w:tab w:val="left" w:pos="1832"/>
+          <w:tab w:val="left" w:pos="2748"/>
+          <w:tab w:val="left" w:pos="3664"/>
+          <w:tab w:val="left" w:pos="4580"/>
+          <w:tab w:val="left" w:pos="5496"/>
+          <w:tab w:val="left" w:pos="6412"/>
+          <w:tab w:val="left" w:pos="7328"/>
+          <w:tab w:val="left" w:pos="8244"/>
+          <w:tab w:val="left" w:pos="9160"/>
+          <w:tab w:val="left" w:pos="10076"/>
+          <w:tab w:val="left" w:pos="10992"/>
+          <w:tab w:val="left" w:pos="11908"/>
+          <w:tab w:val="left" w:pos="12824"/>
+          <w:tab w:val="left" w:pos="13740"/>
+          <w:tab w:val="left" w:pos="14656"/>
+        </w:tabs>
+        <w:autoSpaceDE/>
+        <w:autoSpaceDN/>
+        <w:adjustRightInd/>
+        <w:rPr>
+          <w:rFonts w:ascii="Courier New" w:eastAsia="Times New Roman" w:hAnsi="Courier New" w:cs="Courier New"/>
+          <w:sz w:val="20"/>
+          <w:szCs w:val="20"/>
+        </w:rPr>
+      </w:pPr>
+      <w:r>
+        <w:rPr>
+          <w:rFonts w:ascii="Courier New" w:eastAsia="Times New Roman" w:hAnsi="Courier New" w:cs="Courier New"/>
+          <w:sz w:val="20"/>
+          <w:szCs w:val="20"/>
+        </w:rPr>
+        <w:t xml:space="preserve">  </w:t>
+      </w:r>
+      <w:proofErr w:type="spellStart"/>
+      <w:proofErr w:type="gramStart"/>
+      <w:r>
+        <w:rPr>
+          <w:rFonts w:ascii="Courier New" w:eastAsia="Times New Roman" w:hAnsi="Courier New" w:cs="Courier New"/>
+          <w:sz w:val="20"/>
+          <w:szCs w:val="20"/>
+        </w:rPr>
+        <w:t>componentInstance</w:t>
+      </w:r>
+      <w:proofErr w:type="spellEnd"/>
+      <w:r>
+        <w:rPr>
+          <w:rFonts w:ascii="Courier New" w:eastAsia="Times New Roman" w:hAnsi="Courier New" w:cs="Courier New"/>
+          <w:sz w:val="20"/>
+          <w:szCs w:val="20"/>
+        </w:rPr>
+        <w:t>{</w:t>
+      </w:r>
+      <w:proofErr w:type="gramEnd"/>
+    </w:p>
+    <w:p>
+      <w:pPr>
+        <w:widowControl/>
+        <w:tabs>
+          <w:tab w:val="left" w:pos="916"/>
+          <w:tab w:val="left" w:pos="1832"/>
+          <w:tab w:val="left" w:pos="2748"/>
+          <w:tab w:val="left" w:pos="3664"/>
+          <w:tab w:val="left" w:pos="4580"/>
+          <w:tab w:val="left" w:pos="5496"/>
+          <w:tab w:val="left" w:pos="6412"/>
+          <w:tab w:val="left" w:pos="7328"/>
+          <w:tab w:val="left" w:pos="8244"/>
+          <w:tab w:val="left" w:pos="9160"/>
+          <w:tab w:val="left" w:pos="10076"/>
+          <w:tab w:val="left" w:pos="10992"/>
+          <w:tab w:val="left" w:pos="11908"/>
+          <w:tab w:val="left" w:pos="12824"/>
+          <w:tab w:val="left" w:pos="13740"/>
+          <w:tab w:val="left" w:pos="14656"/>
+        </w:tabs>
+        <w:autoSpaceDE/>
+        <w:autoSpaceDN/>
+        <w:adjustRightInd/>
+        <w:rPr>
+          <w:rFonts w:ascii="Courier New" w:eastAsia="Times New Roman" w:hAnsi="Courier New" w:cs="Courier New"/>
+          <w:sz w:val="20"/>
+          <w:szCs w:val="20"/>
+        </w:rPr>
+      </w:pPr>
+      <w:r>
+        <w:rPr>
+          <w:rFonts w:ascii="Courier New" w:eastAsia="Times New Roman" w:hAnsi="Courier New" w:cs="Courier New"/>
+          <w:sz w:val="20"/>
+          <w:szCs w:val="20"/>
+        </w:rPr>
+        <w:t xml:space="preserve">    (</w:t>
+      </w:r>
+      <w:proofErr w:type="spellStart"/>
+      <w:proofErr w:type="gramStart"/>
+      <w:r>
+        <w:rPr>
+          <w:rFonts w:ascii="Courier New" w:eastAsia="Times New Roman" w:hAnsi="Courier New" w:cs="Courier New"/>
+          <w:sz w:val="20"/>
+          <w:szCs w:val="20"/>
+        </w:rPr>
+        <w:t>attr</w:t>
+      </w:r>
+      <w:proofErr w:type="spellEnd"/>
+      <w:proofErr w:type="gramEnd"/>
+      <w:r>
+        <w:rPr>
+          <w:rFonts w:ascii="Courier New" w:eastAsia="Times New Roman" w:hAnsi="Courier New" w:cs="Courier New"/>
+          <w:sz w:val="20"/>
+          <w:szCs w:val="20"/>
+        </w:rPr>
+        <w:t>) id   = "DS</w:t>
+      </w:r>
+      <w:r>
+        <w:rPr>
+          <w:rFonts w:ascii="Courier New" w:eastAsia="Times New Roman" w:hAnsi="Courier New" w:cs="Courier New"/>
+          <w:sz w:val="20"/>
+          <w:szCs w:val="20"/>
+        </w:rPr>
+        <w:t>"</w:t>
+      </w:r>
+    </w:p>
+    <w:p>
+      <w:pPr>
+        <w:widowControl/>
+        <w:tabs>
+          <w:tab w:val="left" w:pos="916"/>
+          <w:tab w:val="left" w:pos="1832"/>
+          <w:tab w:val="left" w:pos="2748"/>
+          <w:tab w:val="left" w:pos="3664"/>
+          <w:tab w:val="left" w:pos="4580"/>
+          <w:tab w:val="left" w:pos="5496"/>
+          <w:tab w:val="left" w:pos="6412"/>
+          <w:tab w:val="left" w:pos="7328"/>
+          <w:tab w:val="left" w:pos="8244"/>
+          <w:tab w:val="left" w:pos="9160"/>
+          <w:tab w:val="left" w:pos="10076"/>
+          <w:tab w:val="left" w:pos="10992"/>
+          <w:tab w:val="left" w:pos="11908"/>
+          <w:tab w:val="left" w:pos="12824"/>
+          <w:tab w:val="left" w:pos="13740"/>
+          <w:tab w:val="left" w:pos="14656"/>
+        </w:tabs>
+        <w:autoSpaceDE/>
+        <w:autoSpaceDN/>
+        <w:adjustRightInd/>
+        <w:rPr>
+          <w:rFonts w:ascii="Courier New" w:eastAsia="Times New Roman" w:hAnsi="Courier New" w:cs="Courier New"/>
+          <w:sz w:val="20"/>
+          <w:szCs w:val="20"/>
+        </w:rPr>
+      </w:pPr>
+      <w:r>
+        <w:rPr>
+          <w:rFonts w:ascii="Courier New" w:eastAsia="Times New Roman" w:hAnsi="Courier New" w:cs="Courier New"/>
+          <w:sz w:val="20"/>
+          <w:szCs w:val="20"/>
+        </w:rPr>
+        <w:t xml:space="preserve">    </w:t>
+      </w:r>
+      <w:proofErr w:type="gramStart"/>
+      <w:r>
+        <w:rPr>
+          <w:rFonts w:ascii="Courier New" w:eastAsia="Times New Roman" w:hAnsi="Courier New" w:cs="Courier New"/>
+          <w:sz w:val="20"/>
+          <w:szCs w:val="20"/>
+        </w:rPr>
+        <w:t>description</w:t>
+      </w:r>
+      <w:proofErr w:type="gramEnd"/>
+      <w:r>
+        <w:rPr>
+          <w:rFonts w:ascii="Courier New" w:eastAsia="Times New Roman" w:hAnsi="Courier New" w:cs="Courier New"/>
+          <w:sz w:val="20"/>
+          <w:szCs w:val="20"/>
+        </w:rPr>
+        <w:t xml:space="preserve"> = "</w:t>
+      </w:r>
+      <w:proofErr w:type="spellStart"/>
+      <w:r>
+        <w:rPr>
+          <w:rFonts w:ascii="Courier New" w:eastAsia="Times New Roman" w:hAnsi="Courier New" w:cs="Courier New"/>
+          <w:sz w:val="20"/>
+          <w:szCs w:val="20"/>
+        </w:rPr>
+        <w:t>Datastore</w:t>
+      </w:r>
+      <w:proofErr w:type="spellEnd"/>
+      <w:r>
+        <w:rPr>
+          <w:rFonts w:ascii="Courier New" w:eastAsia="Times New Roman" w:hAnsi="Courier New" w:cs="Courier New"/>
+          <w:sz w:val="20"/>
+          <w:szCs w:val="20"/>
+        </w:rPr>
+        <w:t xml:space="preserve"> componen</w:t>
+      </w:r>
+      <w:r>
+        <w:rPr>
+          <w:rFonts w:ascii="Courier New" w:eastAsia="Times New Roman" w:hAnsi="Courier New" w:cs="Courier New"/>
+          <w:sz w:val="20"/>
+          <w:szCs w:val="20"/>
+        </w:rPr>
+        <w:t>t</w:t>
+      </w:r>
+      <w:r>
+        <w:rPr>
+          <w:rFonts w:ascii="Courier New" w:eastAsia="Times New Roman" w:hAnsi="Courier New" w:cs="Courier New"/>
+          <w:sz w:val="20"/>
+          <w:szCs w:val="20"/>
+        </w:rPr>
+        <w:t>"</w:t>
+      </w:r>
+    </w:p>
+    <w:p>
+      <w:pPr>
+        <w:widowControl/>
+        <w:tabs>
+          <w:tab w:val="left" w:pos="916"/>
+          <w:tab w:val="left" w:pos="1832"/>
+          <w:tab w:val="left" w:pos="2748"/>
+          <w:tab w:val="left" w:pos="3664"/>
+          <w:tab w:val="left" w:pos="4580"/>
+          <w:tab w:val="left" w:pos="5496"/>
+          <w:tab w:val="left" w:pos="6412"/>
+          <w:tab w:val="left" w:pos="7328"/>
+          <w:tab w:val="left" w:pos="8244"/>
+          <w:tab w:val="left" w:pos="9160"/>
+          <w:tab w:val="left" w:pos="10076"/>
+          <w:tab w:val="left" w:pos="10992"/>
+          <w:tab w:val="left" w:pos="11908"/>
+          <w:tab w:val="left" w:pos="12824"/>
+          <w:tab w:val="left" w:pos="13740"/>
+          <w:tab w:val="left" w:pos="14656"/>
+        </w:tabs>
+        <w:autoSpaceDE/>
+        <w:autoSpaceDN/>
+        <w:adjustRightInd/>
+        <w:rPr>
+          <w:rFonts w:ascii="Courier New" w:eastAsia="Times New Roman" w:hAnsi="Courier New" w:cs="Courier New"/>
+          <w:sz w:val="20"/>
+          <w:szCs w:val="20"/>
+        </w:rPr>
+      </w:pPr>
+    </w:p>
+    <w:p>
+      <w:pPr>
+        <w:widowControl/>
+        <w:tabs>
+          <w:tab w:val="left" w:pos="916"/>
+          <w:tab w:val="left" w:pos="1832"/>
+          <w:tab w:val="left" w:pos="2748"/>
+          <w:tab w:val="left" w:pos="3664"/>
+          <w:tab w:val="left" w:pos="4580"/>
+          <w:tab w:val="left" w:pos="5496"/>
+          <w:tab w:val="left" w:pos="6412"/>
+          <w:tab w:val="left" w:pos="7328"/>
+          <w:tab w:val="left" w:pos="8244"/>
+          <w:tab w:val="left" w:pos="9160"/>
+          <w:tab w:val="left" w:pos="10076"/>
+          <w:tab w:val="left" w:pos="10992"/>
+          <w:tab w:val="left" w:pos="11908"/>
+          <w:tab w:val="left" w:pos="12824"/>
+          <w:tab w:val="left" w:pos="13740"/>
+          <w:tab w:val="left" w:pos="14656"/>
+        </w:tabs>
+        <w:autoSpaceDE/>
+        <w:autoSpaceDN/>
+        <w:adjustRightInd/>
+        <w:rPr>
+          <w:rFonts w:ascii="Courier New" w:eastAsia="Times New Roman" w:hAnsi="Courier New" w:cs="Courier New"/>
+          <w:sz w:val="20"/>
+          <w:szCs w:val="20"/>
+        </w:rPr>
+      </w:pPr>
+      <w:r>
+        <w:rPr>
+          <w:rFonts w:ascii="Courier New" w:eastAsia="Times New Roman" w:hAnsi="Courier New" w:cs="Courier New"/>
+          <w:sz w:val="20"/>
+          <w:szCs w:val="20"/>
+        </w:rPr>
+        <w:t xml:space="preserve">    </w:t>
+      </w:r>
+      <w:proofErr w:type="spellStart"/>
+      <w:proofErr w:type="gramStart"/>
+      <w:r>
+        <w:rPr>
+          <w:rFonts w:ascii="Courier New" w:eastAsia="Times New Roman" w:hAnsi="Courier New" w:cs="Courier New"/>
+          <w:sz w:val="20"/>
+          <w:szCs w:val="20"/>
+        </w:rPr>
+        <w:t>interfaceInstance</w:t>
+      </w:r>
+      <w:proofErr w:type="spellEnd"/>
+      <w:r>
+        <w:rPr>
+          <w:rFonts w:ascii="Courier New" w:eastAsia="Times New Roman" w:hAnsi="Courier New" w:cs="Courier New"/>
+          <w:sz w:val="20"/>
+          <w:szCs w:val="20"/>
+        </w:rPr>
+        <w:t>{</w:t>
+      </w:r>
+      <w:proofErr w:type="gramEnd"/>
+    </w:p>
+    <w:p>
+      <w:pPr>
+        <w:widowControl/>
+        <w:tabs>
+          <w:tab w:val="left" w:pos="916"/>
+          <w:tab w:val="left" w:pos="1832"/>
+          <w:tab w:val="left" w:pos="2748"/>
+          <w:tab w:val="left" w:pos="3664"/>
+          <w:tab w:val="left" w:pos="4580"/>
+          <w:tab w:val="left" w:pos="5496"/>
+          <w:tab w:val="left" w:pos="6412"/>
+          <w:tab w:val="left" w:pos="7328"/>
+          <w:tab w:val="left" w:pos="8244"/>
+          <w:tab w:val="left" w:pos="9160"/>
+          <w:tab w:val="left" w:pos="10076"/>
+          <w:tab w:val="left" w:pos="10992"/>
+          <w:tab w:val="left" w:pos="11908"/>
+          <w:tab w:val="left" w:pos="12824"/>
+          <w:tab w:val="left" w:pos="13740"/>
+          <w:tab w:val="left" w:pos="14656"/>
+        </w:tabs>
+        <w:autoSpaceDE/>
+        <w:autoSpaceDN/>
+        <w:adjustRightInd/>
+        <w:rPr>
+          <w:rFonts w:ascii="Courier New" w:eastAsia="Times New Roman" w:hAnsi="Courier New" w:cs="Courier New"/>
+          <w:sz w:val="20"/>
+          <w:szCs w:val="20"/>
+        </w:rPr>
+      </w:pPr>
+      <w:r>
+        <w:rPr>
+          <w:rFonts w:ascii="Courier New" w:eastAsia="Times New Roman" w:hAnsi="Courier New" w:cs="Courier New"/>
+          <w:sz w:val="20"/>
+          <w:szCs w:val="20"/>
+        </w:rPr>
+        <w:t xml:space="preserve">      (</w:t>
+      </w:r>
+      <w:proofErr w:type="spellStart"/>
+      <w:proofErr w:type="gramStart"/>
+      <w:r>
+        <w:rPr>
+          <w:rFonts w:ascii="Courier New" w:eastAsia="Times New Roman" w:hAnsi="Courier New" w:cs="Courier New"/>
+          <w:sz w:val="20"/>
+          <w:szCs w:val="20"/>
+        </w:rPr>
+        <w:t>attr</w:t>
+      </w:r>
+      <w:proofErr w:type="spellEnd"/>
+      <w:proofErr w:type="gramEnd"/>
+      <w:r>
+        <w:rPr>
+          <w:rFonts w:ascii="Courier New" w:eastAsia="Times New Roman" w:hAnsi="Courier New" w:cs="Courier New"/>
+          <w:sz w:val="20"/>
+          <w:szCs w:val="20"/>
+        </w:rPr>
+        <w:t>) id = "DS</w:t>
+      </w:r>
+      <w:r>
+        <w:rPr>
+          <w:rFonts w:ascii="Courier New" w:eastAsia="Times New Roman" w:hAnsi="Courier New" w:cs="Courier New"/>
+          <w:sz w:val="20"/>
+          <w:szCs w:val="20"/>
+        </w:rPr>
+        <w:t>.IFACE_</w:t>
+      </w:r>
+      <w:r>
+        <w:rPr>
+          <w:rFonts w:ascii="Courier New" w:eastAsia="Times New Roman" w:hAnsi="Courier New" w:cs="Courier New"/>
+          <w:sz w:val="20"/>
+          <w:szCs w:val="20"/>
+        </w:rPr>
+        <w:t>RIGHT</w:t>
+      </w:r>
+      <w:r>
+        <w:rPr>
+          <w:rFonts w:ascii="Courier New" w:eastAsia="Times New Roman" w:hAnsi="Courier New" w:cs="Courier New"/>
+          <w:sz w:val="20"/>
+          <w:szCs w:val="20"/>
+        </w:rPr>
+        <w:t>"</w:t>
+      </w:r>
+    </w:p>
+    <w:p>
+      <w:pPr>
+        <w:widowControl/>
+        <w:tabs>
+          <w:tab w:val="left" w:pos="916"/>
+          <w:tab w:val="left" w:pos="1832"/>
+          <w:tab w:val="left" w:pos="2748"/>
+          <w:tab w:val="left" w:pos="3664"/>
+          <w:tab w:val="left" w:pos="4580"/>
+          <w:tab w:val="left" w:pos="5496"/>
+          <w:tab w:val="left" w:pos="6412"/>
+          <w:tab w:val="left" w:pos="7328"/>
+          <w:tab w:val="left" w:pos="8244"/>
+          <w:tab w:val="left" w:pos="9160"/>
+          <w:tab w:val="left" w:pos="10076"/>
+          <w:tab w:val="left" w:pos="10992"/>
+          <w:tab w:val="left" w:pos="11908"/>
+          <w:tab w:val="left" w:pos="12824"/>
+          <w:tab w:val="left" w:pos="13740"/>
+          <w:tab w:val="left" w:pos="14656"/>
+        </w:tabs>
+        <w:autoSpaceDE/>
+        <w:autoSpaceDN/>
+        <w:adjustRightInd/>
+        <w:rPr>
+          <w:rFonts w:ascii="Courier New" w:eastAsia="Times New Roman" w:hAnsi="Courier New" w:cs="Courier New"/>
+          <w:sz w:val="20"/>
+          <w:szCs w:val="20"/>
+        </w:rPr>
+      </w:pPr>
+      <w:r>
+        <w:rPr>
+          <w:rFonts w:ascii="Courier New" w:eastAsia="Times New Roman" w:hAnsi="Courier New" w:cs="Courier New"/>
+          <w:sz w:val="20"/>
+          <w:szCs w:val="20"/>
+        </w:rPr>
+        <w:t xml:space="preserve">      </w:t>
+      </w:r>
+      <w:proofErr w:type="gramStart"/>
+      <w:r>
+        <w:rPr>
+          <w:rFonts w:ascii="Courier New" w:eastAsia="Times New Roman" w:hAnsi="Courier New" w:cs="Courier New"/>
+          <w:sz w:val="20"/>
+          <w:szCs w:val="20"/>
+        </w:rPr>
+        <w:t>description</w:t>
+      </w:r>
+      <w:proofErr w:type="gramEnd"/>
+      <w:r>
+        <w:rPr>
+          <w:rFonts w:ascii="Courier New" w:eastAsia="Times New Roman" w:hAnsi="Courier New" w:cs="Courier New"/>
+          <w:sz w:val="20"/>
+          <w:szCs w:val="20"/>
+        </w:rPr>
+        <w:t xml:space="preserve"> = "</w:t>
+      </w:r>
+      <w:proofErr w:type="spellStart"/>
+      <w:r>
+        <w:rPr>
+          <w:rFonts w:ascii="Courier New" w:eastAsia="Times New Roman" w:hAnsi="Courier New" w:cs="Courier New"/>
+          <w:sz w:val="20"/>
+          <w:szCs w:val="20"/>
+        </w:rPr>
+        <w:t>Datastore</w:t>
+      </w:r>
+      <w:proofErr w:type="spellEnd"/>
+      <w:r>
+        <w:rPr>
+          <w:rFonts w:ascii="Courier New" w:eastAsia="Times New Roman" w:hAnsi="Courier New" w:cs="Courier New"/>
+          <w:sz w:val="20"/>
+          <w:szCs w:val="20"/>
+        </w:rPr>
+        <w:t xml:space="preserve"> </w:t>
+      </w:r>
+      <w:r>
+        <w:rPr>
+          <w:rFonts w:ascii="Courier New" w:eastAsia="Times New Roman" w:hAnsi="Courier New" w:cs="Courier New"/>
+          <w:sz w:val="20"/>
+          <w:szCs w:val="20"/>
+        </w:rPr>
+        <w:t>Right</w:t>
+      </w:r>
+      <w:r>
+        <w:rPr>
+          <w:rFonts w:ascii="Courier New" w:eastAsia="Times New Roman" w:hAnsi="Courier New" w:cs="Courier New"/>
+          <w:sz w:val="20"/>
+          <w:szCs w:val="20"/>
+        </w:rPr>
+        <w:t>-side</w:t>
+      </w:r>
+      <w:r>
+        <w:rPr>
+          <w:rFonts w:ascii="Courier New" w:eastAsia="Times New Roman" w:hAnsi="Courier New" w:cs="Courier New"/>
+          <w:sz w:val="20"/>
+          <w:szCs w:val="20"/>
+        </w:rPr>
+        <w:t xml:space="preserve"> Interface"</w:t>
+      </w:r>
+    </w:p>
+    <w:p>
+      <w:pPr>
+        <w:widowControl/>
+        <w:tabs>
+          <w:tab w:val="left" w:pos="916"/>
+          <w:tab w:val="left" w:pos="1832"/>
+          <w:tab w:val="left" w:pos="2748"/>
+          <w:tab w:val="left" w:pos="3664"/>
+          <w:tab w:val="left" w:pos="4580"/>
+          <w:tab w:val="left" w:pos="5496"/>
+          <w:tab w:val="left" w:pos="6412"/>
+          <w:tab w:val="left" w:pos="7328"/>
+          <w:tab w:val="left" w:pos="8244"/>
+          <w:tab w:val="left" w:pos="9160"/>
+          <w:tab w:val="left" w:pos="10076"/>
+          <w:tab w:val="left" w:pos="10992"/>
+          <w:tab w:val="left" w:pos="11908"/>
+          <w:tab w:val="left" w:pos="12824"/>
+          <w:tab w:val="left" w:pos="13740"/>
+          <w:tab w:val="left" w:pos="14656"/>
+        </w:tabs>
+        <w:autoSpaceDE/>
+        <w:autoSpaceDN/>
+        <w:adjustRightInd/>
+        <w:rPr>
+          <w:rFonts w:ascii="Courier New" w:eastAsia="Times New Roman" w:hAnsi="Courier New" w:cs="Courier New"/>
+          <w:sz w:val="20"/>
+          <w:szCs w:val="20"/>
+        </w:rPr>
+      </w:pPr>
+      <w:r>
+        <w:rPr>
+          <w:rFonts w:ascii="Courier New" w:eastAsia="Times New Roman" w:hAnsi="Courier New" w:cs="Courier New"/>
+          <w:sz w:val="20"/>
+          <w:szCs w:val="20"/>
+        </w:rPr>
+        <w:t xml:space="preserve">      </w:t>
+      </w:r>
+      <w:proofErr w:type="gramStart"/>
+      <w:r>
+        <w:rPr>
+          <w:rFonts w:ascii="Courier New" w:eastAsia="Times New Roman" w:hAnsi="Courier New" w:cs="Courier New"/>
+          <w:sz w:val="20"/>
+          <w:szCs w:val="20"/>
+        </w:rPr>
+        <w:t>direction</w:t>
+      </w:r>
+      <w:proofErr w:type="gramEnd"/>
+      <w:r>
+        <w:rPr>
+          <w:rFonts w:ascii="Courier New" w:eastAsia="Times New Roman" w:hAnsi="Courier New" w:cs="Courier New"/>
+          <w:sz w:val="20"/>
+          <w:szCs w:val="20"/>
+        </w:rPr>
+        <w:t xml:space="preserve"> = "</w:t>
+      </w:r>
+      <w:proofErr w:type="spellStart"/>
+      <w:r>
+        <w:rPr>
+          <w:rFonts w:ascii="Courier New" w:eastAsia="Times New Roman" w:hAnsi="Courier New" w:cs="Courier New"/>
+          <w:sz w:val="20"/>
+          <w:szCs w:val="20"/>
+        </w:rPr>
+        <w:t>inout</w:t>
+      </w:r>
+      <w:proofErr w:type="spellEnd"/>
+      <w:r>
+        <w:rPr>
+          <w:rFonts w:ascii="Courier New" w:eastAsia="Times New Roman" w:hAnsi="Courier New" w:cs="Courier New"/>
+          <w:sz w:val="20"/>
+          <w:szCs w:val="20"/>
+        </w:rPr>
+        <w:t>"</w:t>
+      </w:r>
+    </w:p>
+    <w:p>
+      <w:pPr>
+        <w:widowControl/>
+        <w:tabs>
+          <w:tab w:val="left" w:pos="916"/>
+          <w:tab w:val="left" w:pos="1832"/>
+          <w:tab w:val="left" w:pos="2748"/>
+          <w:tab w:val="left" w:pos="3664"/>
+          <w:tab w:val="left" w:pos="4580"/>
+          <w:tab w:val="left" w:pos="5496"/>
+          <w:tab w:val="left" w:pos="6412"/>
+          <w:tab w:val="left" w:pos="7328"/>
+          <w:tab w:val="left" w:pos="8244"/>
+          <w:tab w:val="left" w:pos="9160"/>
+          <w:tab w:val="left" w:pos="10076"/>
+          <w:tab w:val="left" w:pos="10992"/>
+          <w:tab w:val="left" w:pos="11908"/>
+          <w:tab w:val="left" w:pos="12824"/>
+          <w:tab w:val="left" w:pos="13740"/>
+          <w:tab w:val="left" w:pos="14656"/>
+        </w:tabs>
+        <w:autoSpaceDE/>
+        <w:autoSpaceDN/>
+        <w:adjustRightInd/>
+        <w:rPr>
+          <w:rFonts w:ascii="Courier New" w:eastAsia="Times New Roman" w:hAnsi="Courier New" w:cs="Courier New"/>
+          <w:sz w:val="20"/>
+          <w:szCs w:val="20"/>
+        </w:rPr>
+      </w:pPr>
+      <w:r>
+        <w:rPr>
+          <w:rFonts w:ascii="Courier New" w:eastAsia="Times New Roman" w:hAnsi="Courier New" w:cs="Courier New"/>
+          <w:sz w:val="20"/>
+          <w:szCs w:val="20"/>
+        </w:rPr>
+        <w:t xml:space="preserve">    }</w:t>
+      </w:r>
+    </w:p>
+    <w:p>
+      <w:pPr>
+        <w:widowControl/>
+        <w:tabs>
+          <w:tab w:val="left" w:pos="916"/>
+          <w:tab w:val="left" w:pos="1832"/>
+          <w:tab w:val="left" w:pos="2748"/>
+          <w:tab w:val="left" w:pos="3664"/>
+          <w:tab w:val="left" w:pos="4580"/>
+          <w:tab w:val="left" w:pos="5496"/>
+          <w:tab w:val="left" w:pos="6412"/>
+          <w:tab w:val="left" w:pos="7328"/>
+          <w:tab w:val="left" w:pos="8244"/>
+          <w:tab w:val="left" w:pos="9160"/>
+          <w:tab w:val="left" w:pos="10076"/>
+          <w:tab w:val="left" w:pos="10992"/>
+          <w:tab w:val="left" w:pos="11908"/>
+          <w:tab w:val="left" w:pos="12824"/>
+          <w:tab w:val="left" w:pos="13740"/>
+          <w:tab w:val="left" w:pos="14656"/>
+        </w:tabs>
+        <w:autoSpaceDE/>
+        <w:autoSpaceDN/>
+        <w:adjustRightInd/>
+        <w:rPr>
+          <w:rFonts w:ascii="Courier New" w:eastAsia="Times New Roman" w:hAnsi="Courier New" w:cs="Courier New"/>
+          <w:sz w:val="20"/>
+          <w:szCs w:val="20"/>
+        </w:rPr>
+      </w:pPr>
+      <w:r>
+        <w:rPr>
+          <w:rFonts w:ascii="Courier New" w:eastAsia="Times New Roman" w:hAnsi="Courier New" w:cs="Courier New"/>
+          <w:sz w:val="20"/>
+          <w:szCs w:val="20"/>
+        </w:rPr>
+        <w:t xml:space="preserve">  }</w:t>
+      </w:r>
+    </w:p>
+    <w:p>
+      <w:pPr>
+        <w:widowControl/>
+        <w:tabs>
+          <w:tab w:val="left" w:pos="916"/>
+          <w:tab w:val="left" w:pos="1832"/>
+          <w:tab w:val="left" w:pos="2748"/>
+          <w:tab w:val="left" w:pos="3664"/>
+          <w:tab w:val="left" w:pos="4580"/>
+          <w:tab w:val="left" w:pos="5496"/>
+          <w:tab w:val="left" w:pos="6412"/>
+          <w:tab w:val="left" w:pos="7328"/>
+          <w:tab w:val="left" w:pos="8244"/>
+          <w:tab w:val="left" w:pos="9160"/>
+          <w:tab w:val="left" w:pos="10076"/>
+          <w:tab w:val="left" w:pos="10992"/>
+          <w:tab w:val="left" w:pos="11908"/>
+          <w:tab w:val="left" w:pos="12824"/>
+          <w:tab w:val="left" w:pos="13740"/>
+          <w:tab w:val="left" w:pos="14656"/>
+        </w:tabs>
+        <w:autoSpaceDE/>
+        <w:autoSpaceDN/>
+        <w:adjustRightInd/>
+        <w:rPr>
+          <w:rFonts w:ascii="Courier New" w:eastAsia="Times New Roman" w:hAnsi="Courier New" w:cs="Courier New"/>
+          <w:sz w:val="20"/>
+          <w:szCs w:val="20"/>
+        </w:rPr>
+      </w:pPr>
+    </w:p>
+    <w:p>
+      <w:pPr>
+        <w:widowControl/>
+        <w:tabs>
+          <w:tab w:val="left" w:pos="916"/>
+          <w:tab w:val="left" w:pos="1832"/>
+          <w:tab w:val="left" w:pos="2748"/>
+          <w:tab w:val="left" w:pos="3664"/>
+          <w:tab w:val="left" w:pos="4580"/>
+          <w:tab w:val="left" w:pos="5496"/>
+          <w:tab w:val="left" w:pos="6412"/>
+          <w:tab w:val="left" w:pos="7328"/>
+          <w:tab w:val="left" w:pos="8244"/>
+          <w:tab w:val="left" w:pos="9160"/>
+          <w:tab w:val="left" w:pos="10076"/>
+          <w:tab w:val="left" w:pos="10992"/>
+          <w:tab w:val="left" w:pos="11908"/>
+          <w:tab w:val="left" w:pos="12824"/>
+          <w:tab w:val="left" w:pos="13740"/>
+          <w:tab w:val="left" w:pos="14656"/>
+        </w:tabs>
+        <w:autoSpaceDE/>
+        <w:autoSpaceDN/>
+        <w:adjustRightInd/>
+        <w:rPr>
+          <w:rFonts w:ascii="Courier New" w:eastAsia="Times New Roman" w:hAnsi="Courier New" w:cs="Courier New"/>
+          <w:sz w:val="20"/>
+          <w:szCs w:val="20"/>
+        </w:rPr>
+      </w:pPr>
+      <w:r>
+        <w:rPr>
+          <w:rFonts w:ascii="Courier New" w:eastAsia="Times New Roman" w:hAnsi="Courier New" w:cs="Courier New"/>
+          <w:sz w:val="20"/>
+          <w:szCs w:val="20"/>
+        </w:rPr>
+        <w:t xml:space="preserve">  </w:t>
+      </w:r>
+      <w:proofErr w:type="spellStart"/>
+      <w:proofErr w:type="gramStart"/>
+      <w:r>
+        <w:rPr>
+          <w:rFonts w:ascii="Courier New" w:eastAsia="Times New Roman" w:hAnsi="Courier New" w:cs="Courier New"/>
+          <w:sz w:val="20"/>
+          <w:szCs w:val="20"/>
+        </w:rPr>
+        <w:t>linkInstance</w:t>
+      </w:r>
+      <w:proofErr w:type="spellEnd"/>
+      <w:r>
+        <w:rPr>
+          <w:rFonts w:ascii="Courier New" w:eastAsia="Times New Roman" w:hAnsi="Courier New" w:cs="Courier New"/>
+          <w:sz w:val="20"/>
+          <w:szCs w:val="20"/>
+        </w:rPr>
+        <w:t>{</w:t>
+      </w:r>
+      <w:proofErr w:type="gramEnd"/>
+    </w:p>
+    <w:p>
+      <w:pPr>
+        <w:widowControl/>
+        <w:tabs>
+          <w:tab w:val="left" w:pos="916"/>
+          <w:tab w:val="left" w:pos="1832"/>
+          <w:tab w:val="left" w:pos="2748"/>
+          <w:tab w:val="left" w:pos="3664"/>
+          <w:tab w:val="left" w:pos="4580"/>
+          <w:tab w:val="left" w:pos="5496"/>
+          <w:tab w:val="left" w:pos="6412"/>
+          <w:tab w:val="left" w:pos="7328"/>
+          <w:tab w:val="left" w:pos="8244"/>
+          <w:tab w:val="left" w:pos="9160"/>
+          <w:tab w:val="left" w:pos="10076"/>
+          <w:tab w:val="left" w:pos="10992"/>
+          <w:tab w:val="left" w:pos="11908"/>
+          <w:tab w:val="left" w:pos="12824"/>
+          <w:tab w:val="left" w:pos="13740"/>
+          <w:tab w:val="left" w:pos="14656"/>
+        </w:tabs>
+        <w:autoSpaceDE/>
+        <w:autoSpaceDN/>
+        <w:adjustRightInd/>
+        <w:rPr>
+          <w:rFonts w:ascii="Courier New" w:eastAsia="Times New Roman" w:hAnsi="Courier New" w:cs="Courier New"/>
+          <w:sz w:val="20"/>
+          <w:szCs w:val="20"/>
+        </w:rPr>
+      </w:pPr>
+      <w:r>
+        <w:rPr>
+          <w:rFonts w:ascii="Courier New" w:eastAsia="Times New Roman" w:hAnsi="Courier New" w:cs="Courier New"/>
+          <w:sz w:val="20"/>
+          <w:szCs w:val="20"/>
+        </w:rPr>
+        <w:t xml:space="preserve">    (</w:t>
+      </w:r>
+      <w:proofErr w:type="spellStart"/>
+      <w:proofErr w:type="gramStart"/>
+      <w:r>
+        <w:rPr>
+          <w:rFonts w:ascii="Courier New" w:eastAsia="Times New Roman" w:hAnsi="Courier New" w:cs="Courier New"/>
+          <w:sz w:val="20"/>
+          <w:szCs w:val="20"/>
+        </w:rPr>
+        <w:t>attr</w:t>
+      </w:r>
+      <w:proofErr w:type="spellEnd"/>
+      <w:proofErr w:type="gramEnd"/>
+      <w:r>
+        <w:rPr>
+          <w:rFonts w:ascii="Courier New" w:eastAsia="Times New Roman" w:hAnsi="Courier New" w:cs="Courier New"/>
+          <w:sz w:val="20"/>
+          <w:szCs w:val="20"/>
+        </w:rPr>
+        <w:t>) id = "link1"</w:t>
+      </w:r>
+    </w:p>
+    <w:p>
+      <w:pPr>
+        <w:widowControl/>
+        <w:tabs>
+          <w:tab w:val="left" w:pos="916"/>
+          <w:tab w:val="left" w:pos="1832"/>
+          <w:tab w:val="left" w:pos="2748"/>
+          <w:tab w:val="left" w:pos="3664"/>
+          <w:tab w:val="left" w:pos="4580"/>
+          <w:tab w:val="left" w:pos="5496"/>
+          <w:tab w:val="left" w:pos="6412"/>
+          <w:tab w:val="left" w:pos="7328"/>
+          <w:tab w:val="left" w:pos="8244"/>
+          <w:tab w:val="left" w:pos="9160"/>
+          <w:tab w:val="left" w:pos="10076"/>
+          <w:tab w:val="left" w:pos="10992"/>
+          <w:tab w:val="left" w:pos="11908"/>
+          <w:tab w:val="left" w:pos="12824"/>
+          <w:tab w:val="left" w:pos="13740"/>
+          <w:tab w:val="left" w:pos="14656"/>
+        </w:tabs>
+        <w:autoSpaceDE/>
+        <w:autoSpaceDN/>
+        <w:adjustRightInd/>
+        <w:rPr>
+          <w:rFonts w:ascii="Courier New" w:eastAsia="Times New Roman" w:hAnsi="Courier New" w:cs="Courier New"/>
+          <w:sz w:val="20"/>
+          <w:szCs w:val="20"/>
+        </w:rPr>
+      </w:pPr>
+      <w:r>
+        <w:rPr>
+          <w:rFonts w:ascii="Courier New" w:eastAsia="Times New Roman" w:hAnsi="Courier New" w:cs="Courier New"/>
+          <w:sz w:val="20"/>
+          <w:szCs w:val="20"/>
+        </w:rPr>
+        <w:t xml:space="preserve"> </w:t>
+      </w:r>
+      <w:r>
+        <w:rPr>
+          <w:rFonts w:ascii="Courier New" w:eastAsia="Times New Roman" w:hAnsi="Courier New" w:cs="Courier New"/>
+          <w:sz w:val="20"/>
+          <w:szCs w:val="20"/>
+        </w:rPr>
+        <w:t xml:space="preserve">   </w:t>
+      </w:r>
+      <w:proofErr w:type="gramStart"/>
+      <w:r>
+        <w:rPr>
+          <w:rFonts w:ascii="Courier New" w:eastAsia="Times New Roman" w:hAnsi="Courier New" w:cs="Courier New"/>
+          <w:sz w:val="20"/>
+          <w:szCs w:val="20"/>
+        </w:rPr>
+        <w:t>description</w:t>
+      </w:r>
+      <w:proofErr w:type="gramEnd"/>
+      <w:r>
+        <w:rPr>
+          <w:rFonts w:ascii="Courier New" w:eastAsia="Times New Roman" w:hAnsi="Courier New" w:cs="Courier New"/>
+          <w:sz w:val="20"/>
+          <w:szCs w:val="20"/>
+        </w:rPr>
+        <w:t xml:space="preserve"> = "</w:t>
+      </w:r>
+      <w:proofErr w:type="spellStart"/>
+      <w:r>
+        <w:rPr>
+          <w:rFonts w:ascii="Courier New" w:eastAsia="Times New Roman" w:hAnsi="Courier New" w:cs="Courier New"/>
+          <w:sz w:val="20"/>
+          <w:szCs w:val="20"/>
+        </w:rPr>
+        <w:t>Calc</w:t>
+      </w:r>
+      <w:proofErr w:type="spellEnd"/>
+      <w:r>
+        <w:rPr>
+          <w:rFonts w:ascii="Courier New" w:eastAsia="Times New Roman" w:hAnsi="Courier New" w:cs="Courier New"/>
+          <w:sz w:val="20"/>
+          <w:szCs w:val="20"/>
+        </w:rPr>
+        <w:t xml:space="preserve"> to UI</w:t>
+      </w:r>
+      <w:r>
+        <w:rPr>
+          <w:rFonts w:ascii="Courier New" w:eastAsia="Times New Roman" w:hAnsi="Courier New" w:cs="Courier New"/>
+          <w:sz w:val="20"/>
+          <w:szCs w:val="20"/>
+        </w:rPr>
+        <w:t xml:space="preserve"> Link"</w:t>
+      </w:r>
+    </w:p>
+    <w:p>
+      <w:pPr>
+        <w:widowControl/>
+        <w:tabs>
+          <w:tab w:val="left" w:pos="916"/>
+          <w:tab w:val="left" w:pos="1832"/>
+          <w:tab w:val="left" w:pos="2748"/>
+          <w:tab w:val="left" w:pos="3664"/>
+          <w:tab w:val="left" w:pos="4580"/>
+          <w:tab w:val="left" w:pos="5496"/>
+          <w:tab w:val="left" w:pos="6412"/>
+          <w:tab w:val="left" w:pos="7328"/>
+          <w:tab w:val="left" w:pos="8244"/>
+          <w:tab w:val="left" w:pos="9160"/>
+          <w:tab w:val="left" w:pos="10076"/>
+          <w:tab w:val="left" w:pos="10992"/>
+          <w:tab w:val="left" w:pos="11908"/>
+          <w:tab w:val="left" w:pos="12824"/>
+          <w:tab w:val="left" w:pos="13740"/>
+          <w:tab w:val="left" w:pos="14656"/>
+        </w:tabs>
+        <w:autoSpaceDE/>
+        <w:autoSpaceDN/>
+        <w:adjustRightInd/>
+        <w:rPr>
+          <w:rFonts w:ascii="Courier New" w:eastAsia="Times New Roman" w:hAnsi="Courier New" w:cs="Courier New"/>
+          <w:sz w:val="20"/>
+          <w:szCs w:val="20"/>
+        </w:rPr>
+      </w:pPr>
+      <w:r>
+        <w:rPr>
+          <w:rFonts w:ascii="Courier New" w:eastAsia="Times New Roman" w:hAnsi="Courier New" w:cs="Courier New"/>
+          <w:sz w:val="20"/>
+          <w:szCs w:val="20"/>
+        </w:rPr>
+        <w:t xml:space="preserve">    </w:t>
+      </w:r>
+      <w:proofErr w:type="gramStart"/>
+      <w:r>
+        <w:rPr>
+          <w:rFonts w:ascii="Courier New" w:eastAsia="Times New Roman" w:hAnsi="Courier New" w:cs="Courier New"/>
+          <w:sz w:val="20"/>
+          <w:szCs w:val="20"/>
+        </w:rPr>
+        <w:t>point{</w:t>
+      </w:r>
+      <w:proofErr w:type="gramEnd"/>
+    </w:p>
+    <w:p>
+      <w:pPr>
+        <w:widowControl/>
+        <w:tabs>
+          <w:tab w:val="left" w:pos="916"/>
+          <w:tab w:val="left" w:pos="1832"/>
+          <w:tab w:val="left" w:pos="2748"/>
+          <w:tab w:val="left" w:pos="3664"/>
+          <w:tab w:val="left" w:pos="4580"/>
+          <w:tab w:val="left" w:pos="5496"/>
+          <w:tab w:val="left" w:pos="6412"/>
+          <w:tab w:val="left" w:pos="7328"/>
+          <w:tab w:val="left" w:pos="8244"/>
+          <w:tab w:val="left" w:pos="9160"/>
+          <w:tab w:val="left" w:pos="10076"/>
+          <w:tab w:val="left" w:pos="10992"/>
+          <w:tab w:val="left" w:pos="11908"/>
+          <w:tab w:val="left" w:pos="12824"/>
+          <w:tab w:val="left" w:pos="13740"/>
+          <w:tab w:val="left" w:pos="14656"/>
+        </w:tabs>
+        <w:autoSpaceDE/>
+        <w:autoSpaceDN/>
+        <w:adjustRightInd/>
+        <w:rPr>
+          <w:rFonts w:ascii="Courier New" w:eastAsia="Times New Roman" w:hAnsi="Courier New" w:cs="Courier New"/>
+          <w:sz w:val="20"/>
+          <w:szCs w:val="20"/>
+        </w:rPr>
+      </w:pPr>
+      <w:r>
+        <w:rPr>
+          <w:rFonts w:ascii="Courier New" w:eastAsia="Times New Roman" w:hAnsi="Courier New" w:cs="Courier New"/>
+          <w:sz w:val="20"/>
+          <w:szCs w:val="20"/>
+        </w:rPr>
+        <w:t xml:space="preserve">      (</w:t>
+      </w:r>
+      <w:proofErr w:type="gramStart"/>
+      <w:r>
+        <w:rPr>
+          <w:rFonts w:ascii="Courier New" w:eastAsia="Times New Roman" w:hAnsi="Courier New" w:cs="Courier New"/>
+          <w:sz w:val="20"/>
+          <w:szCs w:val="20"/>
+        </w:rPr>
+        <w:t>link</w:t>
+      </w:r>
+      <w:proofErr w:type="gramEnd"/>
+      <w:r>
+        <w:rPr>
+          <w:rFonts w:ascii="Courier New" w:eastAsia="Times New Roman" w:hAnsi="Courier New" w:cs="Courier New"/>
+          <w:sz w:val="20"/>
+          <w:szCs w:val="20"/>
+        </w:rPr>
+        <w:t xml:space="preserve">) </w:t>
+      </w:r>
+      <w:proofErr w:type="spellStart"/>
+      <w:r>
+        <w:rPr>
+          <w:rFonts w:ascii="Courier New" w:eastAsia="Times New Roman" w:hAnsi="Courier New" w:cs="Courier New"/>
+          <w:sz w:val="20"/>
+          <w:szCs w:val="20"/>
+        </w:rPr>
+        <w:t>anc</w:t>
+      </w:r>
+      <w:r>
+        <w:rPr>
+          <w:rFonts w:ascii="Courier New" w:eastAsia="Times New Roman" w:hAnsi="Courier New" w:cs="Courier New"/>
+          <w:sz w:val="20"/>
+          <w:szCs w:val="20"/>
+        </w:rPr>
+        <w:t>horOnInterface</w:t>
+      </w:r>
+      <w:proofErr w:type="spellEnd"/>
+      <w:r>
+        <w:rPr>
+          <w:rFonts w:ascii="Courier New" w:eastAsia="Times New Roman" w:hAnsi="Courier New" w:cs="Courier New"/>
+          <w:sz w:val="20"/>
+          <w:szCs w:val="20"/>
+        </w:rPr>
+        <w:t xml:space="preserve"> = "#</w:t>
+      </w:r>
+      <w:proofErr w:type="spellStart"/>
+      <w:r>
+        <w:rPr>
+          <w:rFonts w:ascii="Courier New" w:eastAsia="Times New Roman" w:hAnsi="Courier New" w:cs="Courier New"/>
+          <w:sz w:val="20"/>
+          <w:szCs w:val="20"/>
+        </w:rPr>
+        <w:t>Calc</w:t>
+      </w:r>
+      <w:r>
+        <w:rPr>
+          <w:rFonts w:ascii="Courier New" w:eastAsia="Times New Roman" w:hAnsi="Courier New" w:cs="Courier New"/>
+          <w:sz w:val="20"/>
+          <w:szCs w:val="20"/>
+        </w:rPr>
+        <w:t>.IFACE_</w:t>
+      </w:r>
+      <w:r>
+        <w:rPr>
+          <w:rFonts w:ascii="Courier New" w:eastAsia="Times New Roman" w:hAnsi="Courier New" w:cs="Courier New"/>
+          <w:sz w:val="20"/>
+          <w:szCs w:val="20"/>
+        </w:rPr>
+        <w:t>LEFT</w:t>
+      </w:r>
+      <w:proofErr w:type="spellEnd"/>
+      <w:r>
+        <w:rPr>
+          <w:rFonts w:ascii="Courier New" w:eastAsia="Times New Roman" w:hAnsi="Courier New" w:cs="Courier New"/>
+          <w:sz w:val="20"/>
+          <w:szCs w:val="20"/>
+        </w:rPr>
+        <w:t>"</w:t>
+      </w:r>
+    </w:p>
+    <w:p>
+      <w:pPr>
+        <w:widowControl/>
+        <w:tabs>
+          <w:tab w:val="left" w:pos="916"/>
+          <w:tab w:val="left" w:pos="1832"/>
+          <w:tab w:val="left" w:pos="2748"/>
+          <w:tab w:val="left" w:pos="3664"/>
+          <w:tab w:val="left" w:pos="4580"/>
+          <w:tab w:val="left" w:pos="5496"/>
+          <w:tab w:val="left" w:pos="6412"/>
+          <w:tab w:val="left" w:pos="7328"/>
+          <w:tab w:val="left" w:pos="8244"/>
+          <w:tab w:val="left" w:pos="9160"/>
+          <w:tab w:val="left" w:pos="10076"/>
+          <w:tab w:val="left" w:pos="10992"/>
+          <w:tab w:val="left" w:pos="11908"/>
+          <w:tab w:val="left" w:pos="12824"/>
+          <w:tab w:val="left" w:pos="13740"/>
+          <w:tab w:val="left" w:pos="14656"/>
+        </w:tabs>
+        <w:autoSpaceDE/>
+        <w:autoSpaceDN/>
+        <w:adjustRightInd/>
+        <w:rPr>
+          <w:rFonts w:ascii="Courier New" w:eastAsia="Times New Roman" w:hAnsi="Courier New" w:cs="Courier New"/>
+          <w:sz w:val="20"/>
+          <w:szCs w:val="20"/>
+        </w:rPr>
+      </w:pPr>
+      <w:r>
+        <w:rPr>
+          <w:rFonts w:ascii="Courier New" w:eastAsia="Times New Roman" w:hAnsi="Courier New" w:cs="Courier New"/>
+          <w:sz w:val="20"/>
+          <w:szCs w:val="20"/>
+        </w:rPr>
+        <w:t xml:space="preserve">    }</w:t>
+      </w:r>
+    </w:p>
+    <w:p>
+      <w:pPr>
+        <w:widowControl/>
+        <w:tabs>
+          <w:tab w:val="left" w:pos="916"/>
+          <w:tab w:val="left" w:pos="1832"/>
+          <w:tab w:val="left" w:pos="2748"/>
+          <w:tab w:val="left" w:pos="3664"/>
+          <w:tab w:val="left" w:pos="4580"/>
+          <w:tab w:val="left" w:pos="5496"/>
+          <w:tab w:val="left" w:pos="6412"/>
+          <w:tab w:val="left" w:pos="7328"/>
+          <w:tab w:val="left" w:pos="8244"/>
+          <w:tab w:val="left" w:pos="9160"/>
+          <w:tab w:val="left" w:pos="10076"/>
+          <w:tab w:val="left" w:pos="10992"/>
+          <w:tab w:val="left" w:pos="11908"/>
+          <w:tab w:val="left" w:pos="12824"/>
+          <w:tab w:val="left" w:pos="13740"/>
+          <w:tab w:val="left" w:pos="14656"/>
+        </w:tabs>
+        <w:autoSpaceDE/>
+        <w:autoSpaceDN/>
+        <w:adjustRightInd/>
+        <w:rPr>
+          <w:rFonts w:ascii="Courier New" w:eastAsia="Times New Roman" w:hAnsi="Courier New" w:cs="Courier New"/>
+          <w:sz w:val="20"/>
+          <w:szCs w:val="20"/>
+        </w:rPr>
+      </w:pPr>
+      <w:r>
+        <w:rPr>
+          <w:rFonts w:ascii="Courier New" w:eastAsia="Times New Roman" w:hAnsi="Courier New" w:cs="Courier New"/>
+          <w:sz w:val="20"/>
+          <w:szCs w:val="20"/>
+        </w:rPr>
+        <w:t xml:space="preserve">    </w:t>
+      </w:r>
+      <w:proofErr w:type="gramStart"/>
+      <w:r>
+        <w:rPr>
+          <w:rFonts w:ascii="Courier New" w:eastAsia="Times New Roman" w:hAnsi="Courier New" w:cs="Courier New"/>
+          <w:sz w:val="20"/>
+          <w:szCs w:val="20"/>
+        </w:rPr>
+        <w:t>point{</w:t>
+      </w:r>
+      <w:proofErr w:type="gramEnd"/>
+    </w:p>
+    <w:p>
+      <w:pPr>
+        <w:widowControl/>
+        <w:tabs>
+          <w:tab w:val="left" w:pos="916"/>
+          <w:tab w:val="left" w:pos="1832"/>
+          <w:tab w:val="left" w:pos="2748"/>
+          <w:tab w:val="left" w:pos="3664"/>
+          <w:tab w:val="left" w:pos="4580"/>
+          <w:tab w:val="left" w:pos="5496"/>
+          <w:tab w:val="left" w:pos="6412"/>
+          <w:tab w:val="left" w:pos="7328"/>
+          <w:tab w:val="left" w:pos="8244"/>
+          <w:tab w:val="left" w:pos="9160"/>
+          <w:tab w:val="left" w:pos="10076"/>
+          <w:tab w:val="left" w:pos="10992"/>
+          <w:tab w:val="left" w:pos="11908"/>
+          <w:tab w:val="left" w:pos="12824"/>
+          <w:tab w:val="left" w:pos="13740"/>
+          <w:tab w:val="left" w:pos="14656"/>
+        </w:tabs>
+        <w:autoSpaceDE/>
+        <w:autoSpaceDN/>
+        <w:adjustRightInd/>
+        <w:rPr>
+          <w:rFonts w:ascii="Courier New" w:eastAsia="Times New Roman" w:hAnsi="Courier New" w:cs="Courier New"/>
+          <w:sz w:val="20"/>
+          <w:szCs w:val="20"/>
+        </w:rPr>
+      </w:pPr>
+      <w:r>
+        <w:rPr>
+          <w:rFonts w:ascii="Courier New" w:eastAsia="Times New Roman" w:hAnsi="Courier New" w:cs="Courier New"/>
+          <w:sz w:val="20"/>
+          <w:szCs w:val="20"/>
+        </w:rPr>
+        <w:t xml:space="preserve">      (</w:t>
+      </w:r>
+      <w:proofErr w:type="gramStart"/>
+      <w:r>
+        <w:rPr>
+          <w:rFonts w:ascii="Courier New" w:eastAsia="Times New Roman" w:hAnsi="Courier New" w:cs="Courier New"/>
+          <w:sz w:val="20"/>
+          <w:szCs w:val="20"/>
+        </w:rPr>
+        <w:t>l</w:t>
+      </w:r>
+      <w:r>
+        <w:rPr>
+          <w:rFonts w:ascii="Courier New" w:eastAsia="Times New Roman" w:hAnsi="Courier New" w:cs="Courier New"/>
+          <w:sz w:val="20"/>
+          <w:szCs w:val="20"/>
+        </w:rPr>
+        <w:t>ink</w:t>
+      </w:r>
+      <w:proofErr w:type="gramEnd"/>
+      <w:r>
+        <w:rPr>
+          <w:rFonts w:ascii="Courier New" w:eastAsia="Times New Roman" w:hAnsi="Courier New" w:cs="Courier New"/>
+          <w:sz w:val="20"/>
+          <w:szCs w:val="20"/>
+        </w:rPr>
+        <w:t xml:space="preserve">) </w:t>
+      </w:r>
+      <w:proofErr w:type="spellStart"/>
+      <w:r>
+        <w:rPr>
+          <w:rFonts w:ascii="Courier New" w:eastAsia="Times New Roman" w:hAnsi="Courier New" w:cs="Courier New"/>
+          <w:sz w:val="20"/>
+          <w:szCs w:val="20"/>
+        </w:rPr>
+        <w:t>anchorOnInterface</w:t>
+      </w:r>
+      <w:proofErr w:type="spellEnd"/>
+      <w:r>
+        <w:rPr>
+          <w:rFonts w:ascii="Courier New" w:eastAsia="Times New Roman" w:hAnsi="Courier New" w:cs="Courier New"/>
+          <w:sz w:val="20"/>
+          <w:szCs w:val="20"/>
+        </w:rPr>
+        <w:t xml:space="preserve"> = "#UI</w:t>
+      </w:r>
+      <w:r>
+        <w:rPr>
+          <w:rFonts w:ascii="Courier New" w:eastAsia="Times New Roman" w:hAnsi="Courier New" w:cs="Courier New"/>
+          <w:sz w:val="20"/>
+          <w:szCs w:val="20"/>
+        </w:rPr>
+        <w:t>.IFACE_</w:t>
+      </w:r>
+      <w:r>
+        <w:rPr>
+          <w:rFonts w:ascii="Courier New" w:eastAsia="Times New Roman" w:hAnsi="Courier New" w:cs="Courier New"/>
+          <w:sz w:val="20"/>
+          <w:szCs w:val="20"/>
+        </w:rPr>
+        <w:t>RIGHT</w:t>
+      </w:r>
+      <w:r>
+        <w:rPr>
+          <w:rFonts w:ascii="Courier New" w:eastAsia="Times New Roman" w:hAnsi="Courier New" w:cs="Courier New"/>
+          <w:sz w:val="20"/>
+          <w:szCs w:val="20"/>
+        </w:rPr>
+        <w:t>"</w:t>
+      </w:r>
+    </w:p>
+    <w:p>
+      <w:pPr>
+        <w:widowControl/>
+        <w:tabs>
+          <w:tab w:val="left" w:pos="916"/>
+          <w:tab w:val="left" w:pos="1832"/>
+          <w:tab w:val="left" w:pos="2748"/>
+          <w:tab w:val="left" w:pos="3664"/>
+          <w:tab w:val="left" w:pos="4580"/>
+          <w:tab w:val="left" w:pos="5496"/>
+          <w:tab w:val="left" w:pos="6412"/>
+          <w:tab w:val="left" w:pos="7328"/>
+          <w:tab w:val="left" w:pos="8244"/>
+          <w:tab w:val="left" w:pos="9160"/>
+          <w:tab w:val="left" w:pos="10076"/>
+          <w:tab w:val="left" w:pos="10992"/>
+          <w:tab w:val="left" w:pos="11908"/>
+          <w:tab w:val="left" w:pos="12824"/>
+          <w:tab w:val="left" w:pos="13740"/>
+          <w:tab w:val="left" w:pos="14656"/>
+        </w:tabs>
+        <w:autoSpaceDE/>
+        <w:autoSpaceDN/>
+        <w:adjustRightInd/>
+        <w:rPr>
+          <w:rFonts w:ascii="Courier New" w:eastAsia="Times New Roman" w:hAnsi="Courier New" w:cs="Courier New"/>
+          <w:sz w:val="20"/>
+          <w:szCs w:val="20"/>
+        </w:rPr>
+      </w:pPr>
+      <w:r>
+        <w:rPr>
+          <w:rFonts w:ascii="Courier New" w:eastAsia="Times New Roman" w:hAnsi="Courier New" w:cs="Courier New"/>
+          <w:sz w:val="20"/>
+          <w:szCs w:val="20"/>
+        </w:rPr>
+        <w:t xml:space="preserve">    }</w:t>
+      </w:r>
+    </w:p>
+    <w:p>
+      <w:pPr>
+        <w:widowControl/>
+        <w:tabs>
+          <w:tab w:val="left" w:pos="916"/>
+          <w:tab w:val="left" w:pos="1832"/>
+          <w:tab w:val="left" w:pos="2748"/>
+          <w:tab w:val="left" w:pos="3664"/>
+          <w:tab w:val="left" w:pos="4580"/>
+          <w:tab w:val="left" w:pos="5496"/>
+          <w:tab w:val="left" w:pos="6412"/>
+          <w:tab w:val="left" w:pos="7328"/>
+          <w:tab w:val="left" w:pos="8244"/>
+          <w:tab w:val="left" w:pos="9160"/>
+          <w:tab w:val="left" w:pos="10076"/>
+          <w:tab w:val="left" w:pos="10992"/>
+          <w:tab w:val="left" w:pos="11908"/>
+          <w:tab w:val="left" w:pos="12824"/>
+          <w:tab w:val="left" w:pos="13740"/>
+          <w:tab w:val="left" w:pos="14656"/>
+        </w:tabs>
+        <w:autoSpaceDE/>
+        <w:autoSpaceDN/>
+        <w:adjustRightInd/>
+        <w:rPr>
+          <w:rFonts w:ascii="Courier New" w:eastAsia="Times New Roman" w:hAnsi="Courier New" w:cs="Courier New"/>
+          <w:sz w:val="20"/>
+          <w:szCs w:val="20"/>
+        </w:rPr>
+      </w:pPr>
+      <w:r>
+        <w:rPr>
+          <w:rFonts w:ascii="Courier New" w:eastAsia="Times New Roman" w:hAnsi="Courier New" w:cs="Courier New"/>
+          <w:sz w:val="20"/>
+          <w:szCs w:val="20"/>
+        </w:rPr>
+        <w:t xml:space="preserve">  }</w:t>
+      </w:r>
+    </w:p>
+    <w:p>
+      <w:pPr>
+        <w:widowControl/>
+        <w:tabs>
+          <w:tab w:val="left" w:pos="916"/>
+          <w:tab w:val="left" w:pos="1832"/>
+          <w:tab w:val="left" w:pos="2748"/>
+          <w:tab w:val="left" w:pos="3664"/>
+          <w:tab w:val="left" w:pos="4580"/>
+          <w:tab w:val="left" w:pos="5496"/>
+          <w:tab w:val="left" w:pos="6412"/>
+          <w:tab w:val="left" w:pos="7328"/>
+          <w:tab w:val="left" w:pos="8244"/>
+          <w:tab w:val="left" w:pos="9160"/>
+          <w:tab w:val="left" w:pos="10076"/>
+          <w:tab w:val="left" w:pos="10992"/>
+          <w:tab w:val="left" w:pos="11908"/>
+          <w:tab w:val="left" w:pos="12824"/>
+          <w:tab w:val="left" w:pos="13740"/>
+          <w:tab w:val="left" w:pos="14656"/>
+        </w:tabs>
+        <w:autoSpaceDE/>
+        <w:autoSpaceDN/>
+        <w:adjustRightInd/>
+        <w:rPr>
+          <w:rFonts w:ascii="Courier New" w:eastAsia="Times New Roman" w:hAnsi="Courier New" w:cs="Courier New"/>
+          <w:sz w:val="20"/>
+          <w:szCs w:val="20"/>
+        </w:rPr>
+      </w:pPr>
+    </w:p>
+    <w:p>
+      <w:pPr>
+        <w:widowControl/>
+        <w:tabs>
+          <w:tab w:val="left" w:pos="916"/>
+          <w:tab w:val="left" w:pos="1832"/>
+          <w:tab w:val="left" w:pos="2748"/>
+          <w:tab w:val="left" w:pos="3664"/>
+          <w:tab w:val="left" w:pos="4580"/>
+          <w:tab w:val="left" w:pos="5496"/>
+          <w:tab w:val="left" w:pos="6412"/>
+          <w:tab w:val="left" w:pos="7328"/>
+          <w:tab w:val="left" w:pos="8244"/>
+          <w:tab w:val="left" w:pos="9160"/>
+          <w:tab w:val="left" w:pos="10076"/>
+          <w:tab w:val="left" w:pos="10992"/>
+          <w:tab w:val="left" w:pos="11908"/>
+          <w:tab w:val="left" w:pos="12824"/>
+          <w:tab w:val="left" w:pos="13740"/>
+          <w:tab w:val="left" w:pos="14656"/>
+        </w:tabs>
+        <w:autoSpaceDE/>
+        <w:autoSpaceDN/>
+        <w:adjustRightInd/>
+        <w:rPr>
+          <w:rFonts w:ascii="Courier New" w:eastAsia="Times New Roman" w:hAnsi="Courier New" w:cs="Courier New"/>
+          <w:sz w:val="20"/>
+          <w:szCs w:val="20"/>
+        </w:rPr>
+      </w:pPr>
+      <w:r>
+        <w:rPr>
+          <w:rFonts w:ascii="Courier New" w:eastAsia="Times New Roman" w:hAnsi="Courier New" w:cs="Courier New"/>
+          <w:sz w:val="20"/>
+          <w:szCs w:val="20"/>
+        </w:rPr>
+        <w:t xml:space="preserve">  </w:t>
+      </w:r>
+      <w:proofErr w:type="spellStart"/>
+      <w:proofErr w:type="gramStart"/>
+      <w:r>
+        <w:rPr>
+          <w:rFonts w:ascii="Courier New" w:eastAsia="Times New Roman" w:hAnsi="Courier New" w:cs="Courier New"/>
+          <w:sz w:val="20"/>
+          <w:szCs w:val="20"/>
+        </w:rPr>
+        <w:t>linkInstance</w:t>
+      </w:r>
+      <w:proofErr w:type="spellEnd"/>
+      <w:r>
+        <w:rPr>
+          <w:rFonts w:ascii="Courier New" w:eastAsia="Times New Roman" w:hAnsi="Courier New" w:cs="Courier New"/>
+          <w:sz w:val="20"/>
+          <w:szCs w:val="20"/>
+        </w:rPr>
+        <w:t>{</w:t>
+      </w:r>
+      <w:proofErr w:type="gramEnd"/>
+    </w:p>
+    <w:p>
+      <w:pPr>
+        <w:widowControl/>
+        <w:tabs>
+          <w:tab w:val="left" w:pos="916"/>
+          <w:tab w:val="left" w:pos="1832"/>
+          <w:tab w:val="left" w:pos="2748"/>
+          <w:tab w:val="left" w:pos="3664"/>
+          <w:tab w:val="left" w:pos="4580"/>
+          <w:tab w:val="left" w:pos="5496"/>
+          <w:tab w:val="left" w:pos="6412"/>
+          <w:tab w:val="left" w:pos="7328"/>
+          <w:tab w:val="left" w:pos="8244"/>
+          <w:tab w:val="left" w:pos="9160"/>
+          <w:tab w:val="left" w:pos="10076"/>
+          <w:tab w:val="left" w:pos="10992"/>
+          <w:tab w:val="left" w:pos="11908"/>
+          <w:tab w:val="left" w:pos="12824"/>
+          <w:tab w:val="left" w:pos="13740"/>
+          <w:tab w:val="left" w:pos="14656"/>
+        </w:tabs>
+        <w:autoSpaceDE/>
+        <w:autoSpaceDN/>
+        <w:adjustRightInd/>
+        <w:rPr>
+          <w:rFonts w:ascii="Courier New" w:eastAsia="Times New Roman" w:hAnsi="Courier New" w:cs="Courier New"/>
+          <w:sz w:val="20"/>
+          <w:szCs w:val="20"/>
+        </w:rPr>
+      </w:pPr>
+      <w:r>
+        <w:rPr>
+          <w:rFonts w:ascii="Courier New" w:eastAsia="Times New Roman" w:hAnsi="Courier New" w:cs="Courier New"/>
+          <w:sz w:val="20"/>
+          <w:szCs w:val="20"/>
+        </w:rPr>
+        <w:t xml:space="preserve">    (</w:t>
+      </w:r>
+      <w:proofErr w:type="spellStart"/>
+      <w:proofErr w:type="gramStart"/>
+      <w:r>
+        <w:rPr>
+          <w:rFonts w:ascii="Courier New" w:eastAsia="Times New Roman" w:hAnsi="Courier New" w:cs="Courier New"/>
+          <w:sz w:val="20"/>
+          <w:szCs w:val="20"/>
+        </w:rPr>
+        <w:t>attr</w:t>
+      </w:r>
+      <w:proofErr w:type="spellEnd"/>
+      <w:proofErr w:type="gramEnd"/>
+      <w:r>
+        <w:rPr>
+          <w:rFonts w:ascii="Courier New" w:eastAsia="Times New Roman" w:hAnsi="Courier New" w:cs="Courier New"/>
+          <w:sz w:val="20"/>
+          <w:szCs w:val="20"/>
+        </w:rPr>
+        <w:t>) id = "link2</w:t>
+      </w:r>
+      <w:r>
+        <w:rPr>
+          <w:rFonts w:ascii="Courier New" w:eastAsia="Times New Roman" w:hAnsi="Courier New" w:cs="Courier New"/>
+          <w:sz w:val="20"/>
+          <w:szCs w:val="20"/>
+        </w:rPr>
+        <w:t>"</w:t>
+      </w:r>
+    </w:p>
+    <w:p>
+      <w:pPr>
+        <w:widowControl/>
+        <w:tabs>
+          <w:tab w:val="left" w:pos="916"/>
+          <w:tab w:val="left" w:pos="1832"/>
+          <w:tab w:val="left" w:pos="2748"/>
+          <w:tab w:val="left" w:pos="3664"/>
+          <w:tab w:val="left" w:pos="4580"/>
+          <w:tab w:val="left" w:pos="5496"/>
+          <w:tab w:val="left" w:pos="6412"/>
+          <w:tab w:val="left" w:pos="7328"/>
+          <w:tab w:val="left" w:pos="8244"/>
+          <w:tab w:val="left" w:pos="9160"/>
+          <w:tab w:val="left" w:pos="10076"/>
+          <w:tab w:val="left" w:pos="10992"/>
+          <w:tab w:val="left" w:pos="11908"/>
+          <w:tab w:val="left" w:pos="12824"/>
+          <w:tab w:val="left" w:pos="13740"/>
+          <w:tab w:val="left" w:pos="14656"/>
+        </w:tabs>
+        <w:autoSpaceDE/>
+        <w:autoSpaceDN/>
+        <w:adjustRightInd/>
+        <w:rPr>
+          <w:rFonts w:ascii="Courier New" w:eastAsia="Times New Roman" w:hAnsi="Courier New" w:cs="Courier New"/>
+          <w:sz w:val="20"/>
+          <w:szCs w:val="20"/>
+        </w:rPr>
+      </w:pPr>
+      <w:r>
+        <w:rPr>
+          <w:rFonts w:ascii="Courier New" w:eastAsia="Times New Roman" w:hAnsi="Courier New" w:cs="Courier New"/>
+          <w:sz w:val="20"/>
+          <w:szCs w:val="20"/>
+        </w:rPr>
+        <w:t xml:space="preserve">    </w:t>
+      </w:r>
+      <w:proofErr w:type="gramStart"/>
+      <w:r>
+        <w:rPr>
+          <w:rFonts w:ascii="Courier New" w:eastAsia="Times New Roman" w:hAnsi="Courier New" w:cs="Courier New"/>
+          <w:sz w:val="20"/>
+          <w:szCs w:val="20"/>
+        </w:rPr>
+        <w:t>description</w:t>
+      </w:r>
+      <w:proofErr w:type="gramEnd"/>
+      <w:r>
+        <w:rPr>
+          <w:rFonts w:ascii="Courier New" w:eastAsia="Times New Roman" w:hAnsi="Courier New" w:cs="Courier New"/>
+          <w:sz w:val="20"/>
+          <w:szCs w:val="20"/>
+        </w:rPr>
+        <w:t xml:space="preserve"> = "</w:t>
+      </w:r>
+      <w:proofErr w:type="spellStart"/>
+      <w:r>
+        <w:rPr>
+          <w:rFonts w:ascii="Courier New" w:eastAsia="Times New Roman" w:hAnsi="Courier New" w:cs="Courier New"/>
+          <w:sz w:val="20"/>
+          <w:szCs w:val="20"/>
+        </w:rPr>
+        <w:t>C</w:t>
+      </w:r>
+      <w:r>
+        <w:rPr>
+          <w:rFonts w:ascii="Courier New" w:eastAsia="Times New Roman" w:hAnsi="Courier New" w:cs="Courier New"/>
+          <w:sz w:val="20"/>
+          <w:szCs w:val="20"/>
+        </w:rPr>
+        <w:t>alc</w:t>
+      </w:r>
+      <w:proofErr w:type="spellEnd"/>
+      <w:r>
+        <w:rPr>
+          <w:rFonts w:ascii="Courier New" w:eastAsia="Times New Roman" w:hAnsi="Courier New" w:cs="Courier New"/>
+          <w:sz w:val="20"/>
+          <w:szCs w:val="20"/>
+        </w:rPr>
+        <w:t xml:space="preserve"> to </w:t>
+      </w:r>
+      <w:proofErr w:type="spellStart"/>
+      <w:r>
+        <w:rPr>
+          <w:rFonts w:ascii="Courier New" w:eastAsia="Times New Roman" w:hAnsi="Courier New" w:cs="Courier New"/>
+          <w:sz w:val="20"/>
+          <w:szCs w:val="20"/>
+        </w:rPr>
+        <w:t>Datastore</w:t>
+      </w:r>
+      <w:proofErr w:type="spellEnd"/>
+      <w:r>
+        <w:rPr>
+          <w:rFonts w:ascii="Courier New" w:eastAsia="Times New Roman" w:hAnsi="Courier New" w:cs="Courier New"/>
+          <w:sz w:val="20"/>
+          <w:szCs w:val="20"/>
+        </w:rPr>
+        <w:t xml:space="preserve"> Link"</w:t>
+      </w:r>
+    </w:p>
+    <w:p>
+      <w:pPr>
+        <w:widowControl/>
+        <w:tabs>
+          <w:tab w:val="left" w:pos="916"/>
+          <w:tab w:val="left" w:pos="1832"/>
+          <w:tab w:val="left" w:pos="2748"/>
+          <w:tab w:val="left" w:pos="3664"/>
+          <w:tab w:val="left" w:pos="4580"/>
+          <w:tab w:val="left" w:pos="5496"/>
+          <w:tab w:val="left" w:pos="6412"/>
+          <w:tab w:val="left" w:pos="7328"/>
+          <w:tab w:val="left" w:pos="8244"/>
+          <w:tab w:val="left" w:pos="9160"/>
+          <w:tab w:val="left" w:pos="10076"/>
+          <w:tab w:val="left" w:pos="10992"/>
+          <w:tab w:val="left" w:pos="11908"/>
+          <w:tab w:val="left" w:pos="12824"/>
+          <w:tab w:val="left" w:pos="13740"/>
+          <w:tab w:val="left" w:pos="14656"/>
+        </w:tabs>
+        <w:autoSpaceDE/>
+        <w:autoSpaceDN/>
+        <w:adjustRightInd/>
+        <w:rPr>
+          <w:rFonts w:ascii="Courier New" w:eastAsia="Times New Roman" w:hAnsi="Courier New" w:cs="Courier New"/>
+          <w:sz w:val="20"/>
+          <w:szCs w:val="20"/>
+        </w:rPr>
+      </w:pPr>
+      <w:r>
+        <w:rPr>
+          <w:rFonts w:ascii="Courier New" w:eastAsia="Times New Roman" w:hAnsi="Courier New" w:cs="Courier New"/>
+          <w:sz w:val="20"/>
+          <w:szCs w:val="20"/>
+        </w:rPr>
+        <w:t xml:space="preserve">    </w:t>
+      </w:r>
+      <w:proofErr w:type="gramStart"/>
+      <w:r>
+        <w:rPr>
+          <w:rFonts w:ascii="Courier New" w:eastAsia="Times New Roman" w:hAnsi="Courier New" w:cs="Courier New"/>
+          <w:sz w:val="20"/>
+          <w:szCs w:val="20"/>
+        </w:rPr>
+        <w:t>point{</w:t>
+      </w:r>
+      <w:proofErr w:type="gramEnd"/>
+    </w:p>
+    <w:p>
+      <w:pPr>
+        <w:widowControl/>
+        <w:tabs>
+          <w:tab w:val="left" w:pos="916"/>
+          <w:tab w:val="left" w:pos="1832"/>
+          <w:tab w:val="left" w:pos="2748"/>
+          <w:tab w:val="left" w:pos="3664"/>
+          <w:tab w:val="left" w:pos="4580"/>
+          <w:tab w:val="left" w:pos="5496"/>
+          <w:tab w:val="left" w:pos="6412"/>
+          <w:tab w:val="left" w:pos="7328"/>
+          <w:tab w:val="left" w:pos="8244"/>
+          <w:tab w:val="left" w:pos="9160"/>
+          <w:tab w:val="left" w:pos="10076"/>
+          <w:tab w:val="left" w:pos="10992"/>
+          <w:tab w:val="left" w:pos="11908"/>
+          <w:tab w:val="left" w:pos="12824"/>
+          <w:tab w:val="left" w:pos="13740"/>
+          <w:tab w:val="left" w:pos="14656"/>
+        </w:tabs>
+        <w:autoSpaceDE/>
+        <w:autoSpaceDN/>
+        <w:adjustRightInd/>
+        <w:rPr>
+          <w:rFonts w:ascii="Courier New" w:eastAsia="Times New Roman" w:hAnsi="Courier New" w:cs="Courier New"/>
+          <w:sz w:val="20"/>
+          <w:szCs w:val="20"/>
+        </w:rPr>
+      </w:pPr>
+      <w:r>
+        <w:rPr>
+          <w:rFonts w:ascii="Courier New" w:eastAsia="Times New Roman" w:hAnsi="Courier New" w:cs="Courier New"/>
+          <w:sz w:val="20"/>
+          <w:szCs w:val="20"/>
+        </w:rPr>
+        <w:t xml:space="preserve">      (</w:t>
+      </w:r>
+      <w:proofErr w:type="gramStart"/>
+      <w:r>
+        <w:rPr>
+          <w:rFonts w:ascii="Courier New" w:eastAsia="Times New Roman" w:hAnsi="Courier New" w:cs="Courier New"/>
+          <w:sz w:val="20"/>
+          <w:szCs w:val="20"/>
+        </w:rPr>
+        <w:t>link</w:t>
+      </w:r>
+      <w:proofErr w:type="gramEnd"/>
+      <w:r>
+        <w:rPr>
+          <w:rFonts w:ascii="Courier New" w:eastAsia="Times New Roman" w:hAnsi="Courier New" w:cs="Courier New"/>
+          <w:sz w:val="20"/>
+          <w:szCs w:val="20"/>
+        </w:rPr>
+        <w:t xml:space="preserve">) </w:t>
+      </w:r>
+      <w:proofErr w:type="spellStart"/>
+      <w:r>
+        <w:rPr>
+          <w:rFonts w:ascii="Courier New" w:eastAsia="Times New Roman" w:hAnsi="Courier New" w:cs="Courier New"/>
+          <w:sz w:val="20"/>
+          <w:szCs w:val="20"/>
+        </w:rPr>
+        <w:t>anchorOnInterface</w:t>
+      </w:r>
+      <w:proofErr w:type="spellEnd"/>
+      <w:r>
+        <w:rPr>
+          <w:rFonts w:ascii="Courier New" w:eastAsia="Times New Roman" w:hAnsi="Courier New" w:cs="Courier New"/>
+          <w:sz w:val="20"/>
+          <w:szCs w:val="20"/>
+        </w:rPr>
+        <w:t xml:space="preserve"> = "#</w:t>
+      </w:r>
+      <w:proofErr w:type="spellStart"/>
+      <w:r>
+        <w:rPr>
+          <w:rFonts w:ascii="Courier New" w:eastAsia="Times New Roman" w:hAnsi="Courier New" w:cs="Courier New"/>
+          <w:sz w:val="20"/>
+          <w:szCs w:val="20"/>
+        </w:rPr>
+        <w:t>Calc</w:t>
+      </w:r>
+      <w:r>
+        <w:rPr>
+          <w:rFonts w:ascii="Courier New" w:eastAsia="Times New Roman" w:hAnsi="Courier New" w:cs="Courier New"/>
+          <w:sz w:val="20"/>
+          <w:szCs w:val="20"/>
+        </w:rPr>
+        <w:t>.IFACE_</w:t>
+      </w:r>
+      <w:r>
+        <w:rPr>
+          <w:rFonts w:ascii="Courier New" w:eastAsia="Times New Roman" w:hAnsi="Courier New" w:cs="Courier New"/>
+          <w:sz w:val="20"/>
+          <w:szCs w:val="20"/>
+        </w:rPr>
+        <w:t>LEFT</w:t>
+      </w:r>
+      <w:proofErr w:type="spellEnd"/>
+      <w:r>
+        <w:rPr>
+          <w:rFonts w:ascii="Courier New" w:eastAsia="Times New Roman" w:hAnsi="Courier New" w:cs="Courier New"/>
+          <w:sz w:val="20"/>
+          <w:szCs w:val="20"/>
+        </w:rPr>
+        <w:t>"</w:t>
+      </w:r>
+    </w:p>
+    <w:p>
+      <w:pPr>
+        <w:widowControl/>
+        <w:tabs>
+          <w:tab w:val="left" w:pos="916"/>
+          <w:tab w:val="left" w:pos="1832"/>
+          <w:tab w:val="left" w:pos="2748"/>
+          <w:tab w:val="left" w:pos="3664"/>
+          <w:tab w:val="left" w:pos="4580"/>
+          <w:tab w:val="left" w:pos="5496"/>
+          <w:tab w:val="left" w:pos="6412"/>
+          <w:tab w:val="left" w:pos="7328"/>
+          <w:tab w:val="left" w:pos="8244"/>
+          <w:tab w:val="left" w:pos="9160"/>
+          <w:tab w:val="left" w:pos="10076"/>
+          <w:tab w:val="left" w:pos="10992"/>
+          <w:tab w:val="left" w:pos="11908"/>
+          <w:tab w:val="left" w:pos="12824"/>
+          <w:tab w:val="left" w:pos="13740"/>
+          <w:tab w:val="left" w:pos="14656"/>
+        </w:tabs>
+        <w:autoSpaceDE/>
+        <w:autoSpaceDN/>
+        <w:adjustRightInd/>
+        <w:rPr>
+          <w:rFonts w:ascii="Courier New" w:eastAsia="Times New Roman" w:hAnsi="Courier New" w:cs="Courier New"/>
+          <w:sz w:val="20"/>
+          <w:szCs w:val="20"/>
+        </w:rPr>
+      </w:pPr>
+      <w:r>
+        <w:rPr>
+          <w:rFonts w:ascii="Courier New" w:eastAsia="Times New Roman" w:hAnsi="Courier New" w:cs="Courier New"/>
+          <w:sz w:val="20"/>
+          <w:szCs w:val="20"/>
+        </w:rPr>
+        <w:t xml:space="preserve">    }</w:t>
+      </w:r>
+    </w:p>
+    <w:p>
+      <w:pPr>
+        <w:widowControl/>
+        <w:tabs>
+          <w:tab w:val="left" w:pos="916"/>
+          <w:tab w:val="left" w:pos="1832"/>
+          <w:tab w:val="left" w:pos="2748"/>
+          <w:tab w:val="left" w:pos="3664"/>
+          <w:tab w:val="left" w:pos="4580"/>
+          <w:tab w:val="left" w:pos="5496"/>
+          <w:tab w:val="left" w:pos="6412"/>
+          <w:tab w:val="left" w:pos="7328"/>
+          <w:tab w:val="left" w:pos="8244"/>
+          <w:tab w:val="left" w:pos="9160"/>
+          <w:tab w:val="left" w:pos="10076"/>
+          <w:tab w:val="left" w:pos="10992"/>
+          <w:tab w:val="left" w:pos="11908"/>
+          <w:tab w:val="left" w:pos="12824"/>
+          <w:tab w:val="left" w:pos="13740"/>
+          <w:tab w:val="left" w:pos="14656"/>
+        </w:tabs>
+        <w:autoSpaceDE/>
+        <w:autoSpaceDN/>
+        <w:adjustRightInd/>
+        <w:rPr>
+          <w:rFonts w:ascii="Courier New" w:eastAsia="Times New Roman" w:hAnsi="Courier New" w:cs="Courier New"/>
+          <w:sz w:val="20"/>
+          <w:szCs w:val="20"/>
+        </w:rPr>
+      </w:pPr>
+      <w:r>
+        <w:rPr>
+          <w:rFonts w:ascii="Courier New" w:eastAsia="Times New Roman" w:hAnsi="Courier New" w:cs="Courier New"/>
+          <w:sz w:val="20"/>
+          <w:szCs w:val="20"/>
+        </w:rPr>
+        <w:t xml:space="preserve">    </w:t>
+      </w:r>
+      <w:proofErr w:type="gramStart"/>
+      <w:r>
+        <w:rPr>
+          <w:rFonts w:ascii="Courier New" w:eastAsia="Times New Roman" w:hAnsi="Courier New" w:cs="Courier New"/>
+          <w:sz w:val="20"/>
+          <w:szCs w:val="20"/>
+        </w:rPr>
+        <w:t>point{</w:t>
+      </w:r>
+      <w:proofErr w:type="gramEnd"/>
+    </w:p>
+    <w:p>
+      <w:pPr>
+        <w:widowControl/>
+        <w:tabs>
+          <w:tab w:val="left" w:pos="916"/>
+          <w:tab w:val="left" w:pos="1832"/>
+          <w:tab w:val="left" w:pos="2748"/>
+          <w:tab w:val="left" w:pos="3664"/>
+          <w:tab w:val="left" w:pos="4580"/>
+          <w:tab w:val="left" w:pos="5496"/>
+          <w:tab w:val="left" w:pos="6412"/>
+          <w:tab w:val="left" w:pos="7328"/>
+          <w:tab w:val="left" w:pos="8244"/>
+          <w:tab w:val="left" w:pos="9160"/>
+          <w:tab w:val="left" w:pos="10076"/>
+          <w:tab w:val="left" w:pos="10992"/>
+          <w:tab w:val="left" w:pos="11908"/>
+          <w:tab w:val="left" w:pos="12824"/>
+          <w:tab w:val="left" w:pos="13740"/>
+          <w:tab w:val="left" w:pos="14656"/>
+        </w:tabs>
+        <w:autoSpaceDE/>
+        <w:autoSpaceDN/>
+        <w:adjustRightInd/>
+        <w:rPr>
+          <w:rFonts w:ascii="Courier New" w:eastAsia="Times New Roman" w:hAnsi="Courier New" w:cs="Courier New"/>
+          <w:sz w:val="20"/>
+          <w:szCs w:val="20"/>
+        </w:rPr>
+      </w:pPr>
+      <w:r>
+        <w:rPr>
+          <w:rFonts w:ascii="Courier New" w:eastAsia="Times New Roman" w:hAnsi="Courier New" w:cs="Courier New"/>
+          <w:sz w:val="20"/>
+          <w:szCs w:val="20"/>
+        </w:rPr>
+        <w:t xml:space="preserve">      (</w:t>
+      </w:r>
+      <w:proofErr w:type="gramStart"/>
+      <w:r>
+        <w:rPr>
+          <w:rFonts w:ascii="Courier New" w:eastAsia="Times New Roman" w:hAnsi="Courier New" w:cs="Courier New"/>
+          <w:sz w:val="20"/>
+          <w:szCs w:val="20"/>
+        </w:rPr>
+        <w:t>link</w:t>
+      </w:r>
+      <w:proofErr w:type="gramEnd"/>
+      <w:r>
+        <w:rPr>
+          <w:rFonts w:ascii="Courier New" w:eastAsia="Times New Roman" w:hAnsi="Courier New" w:cs="Courier New"/>
+          <w:sz w:val="20"/>
+          <w:szCs w:val="20"/>
+        </w:rPr>
+        <w:t xml:space="preserve">) </w:t>
+      </w:r>
+      <w:proofErr w:type="spellStart"/>
+      <w:r>
+        <w:rPr>
+          <w:rFonts w:ascii="Courier New" w:eastAsia="Times New Roman" w:hAnsi="Courier New" w:cs="Courier New"/>
+          <w:sz w:val="20"/>
+          <w:szCs w:val="20"/>
+        </w:rPr>
+        <w:t>ancho</w:t>
+      </w:r>
+      <w:r>
+        <w:rPr>
+          <w:rFonts w:ascii="Courier New" w:eastAsia="Times New Roman" w:hAnsi="Courier New" w:cs="Courier New"/>
+          <w:sz w:val="20"/>
+          <w:szCs w:val="20"/>
+        </w:rPr>
+        <w:t>rOnInterface</w:t>
+      </w:r>
+      <w:proofErr w:type="spellEnd"/>
+      <w:r>
+        <w:rPr>
+          <w:rFonts w:ascii="Courier New" w:eastAsia="Times New Roman" w:hAnsi="Courier New" w:cs="Courier New"/>
+          <w:sz w:val="20"/>
+          <w:szCs w:val="20"/>
+        </w:rPr>
+        <w:t xml:space="preserve"> = "#DS.IFACE_RIGHT</w:t>
+      </w:r>
+      <w:r>
+        <w:rPr>
+          <w:rFonts w:ascii="Courier New" w:eastAsia="Times New Roman" w:hAnsi="Courier New" w:cs="Courier New"/>
+          <w:sz w:val="20"/>
+          <w:szCs w:val="20"/>
+        </w:rPr>
+        <w:t>"</w:t>
+      </w:r>
+    </w:p>
+    <w:p>
+      <w:pPr>
+        <w:widowControl/>
+        <w:tabs>
+          <w:tab w:val="left" w:pos="916"/>
+          <w:tab w:val="left" w:pos="1832"/>
+          <w:tab w:val="left" w:pos="2748"/>
+          <w:tab w:val="left" w:pos="3664"/>
+          <w:tab w:val="left" w:pos="4580"/>
+          <w:tab w:val="left" w:pos="5496"/>
+          <w:tab w:val="left" w:pos="6412"/>
+          <w:tab w:val="left" w:pos="7328"/>
+          <w:tab w:val="left" w:pos="8244"/>
+          <w:tab w:val="left" w:pos="9160"/>
+          <w:tab w:val="left" w:pos="10076"/>
+          <w:tab w:val="left" w:pos="10992"/>
+          <w:tab w:val="left" w:pos="11908"/>
+          <w:tab w:val="left" w:pos="12824"/>
+          <w:tab w:val="left" w:pos="13740"/>
+          <w:tab w:val="left" w:pos="14656"/>
+        </w:tabs>
+        <w:autoSpaceDE/>
+        <w:autoSpaceDN/>
+        <w:adjustRightInd/>
+        <w:rPr>
+          <w:rFonts w:ascii="Courier New" w:eastAsia="Times New Roman" w:hAnsi="Courier New" w:cs="Courier New"/>
+          <w:sz w:val="20"/>
+          <w:szCs w:val="20"/>
+        </w:rPr>
+      </w:pPr>
+      <w:r>
+        <w:rPr>
+          <w:rFonts w:ascii="Courier New" w:eastAsia="Times New Roman" w:hAnsi="Courier New" w:cs="Courier New"/>
+          <w:sz w:val="20"/>
+          <w:szCs w:val="20"/>
+        </w:rPr>
+        <w:t xml:space="preserve">    }</w:t>
+      </w:r>
+    </w:p>
+    <w:p>
+      <w:pPr>
+        <w:widowControl/>
+        <w:tabs>
+          <w:tab w:val="left" w:pos="916"/>
+          <w:tab w:val="left" w:pos="1832"/>
+          <w:tab w:val="left" w:pos="2748"/>
+          <w:tab w:val="left" w:pos="3664"/>
+          <w:tab w:val="left" w:pos="4580"/>
+          <w:tab w:val="left" w:pos="5496"/>
+          <w:tab w:val="left" w:pos="6412"/>
+          <w:tab w:val="left" w:pos="7328"/>
+          <w:tab w:val="left" w:pos="8244"/>
+          <w:tab w:val="left" w:pos="9160"/>
+          <w:tab w:val="left" w:pos="10076"/>
+          <w:tab w:val="left" w:pos="10992"/>
+          <w:tab w:val="left" w:pos="11908"/>
+          <w:tab w:val="left" w:pos="12824"/>
+          <w:tab w:val="left" w:pos="13740"/>
+          <w:tab w:val="left" w:pos="14656"/>
+        </w:tabs>
+        <w:autoSpaceDE/>
+        <w:autoSpaceDN/>
+        <w:adjustRightInd/>
+        <w:rPr>
+          <w:rFonts w:ascii="Courier New" w:eastAsia="Times New Roman" w:hAnsi="Courier New" w:cs="Courier New"/>
+          <w:sz w:val="20"/>
+          <w:szCs w:val="20"/>
+        </w:rPr>
+      </w:pPr>
+      <w:r>
+        <w:rPr>
+          <w:rFonts w:ascii="Courier New" w:eastAsia="Times New Roman" w:hAnsi="Courier New" w:cs="Courier New"/>
+          <w:sz w:val="20"/>
+          <w:szCs w:val="20"/>
+        </w:rPr>
+        <w:t xml:space="preserve">  }</w:t>
+      </w:r>
+    </w:p>
+    <w:p>
+      <w:pPr>
+        <w:widowControl/>
+        <w:tabs>
+          <w:tab w:val="left" w:pos="916"/>
+          <w:tab w:val="left" w:pos="1832"/>
+          <w:tab w:val="left" w:pos="2748"/>
+          <w:tab w:val="left" w:pos="3664"/>
+          <w:tab w:val="left" w:pos="4580"/>
+          <w:tab w:val="left" w:pos="5496"/>
+          <w:tab w:val="left" w:pos="6412"/>
+          <w:tab w:val="left" w:pos="7328"/>
+          <w:tab w:val="left" w:pos="8244"/>
+          <w:tab w:val="left" w:pos="9160"/>
+          <w:tab w:val="left" w:pos="10076"/>
+          <w:tab w:val="left" w:pos="10992"/>
+          <w:tab w:val="left" w:pos="11908"/>
+          <w:tab w:val="left" w:pos="12824"/>
+          <w:tab w:val="left" w:pos="13740"/>
+          <w:tab w:val="left" w:pos="14656"/>
+        </w:tabs>
+        <w:autoSpaceDE/>
+        <w:autoSpaceDN/>
+        <w:adjustRightInd/>
+        <w:rPr>
+          <w:rFonts w:ascii="Courier New" w:eastAsia="Times New Roman" w:hAnsi="Courier New" w:cs="Courier New"/>
+          <w:sz w:val="20"/>
+          <w:szCs w:val="20"/>
+        </w:rPr>
+      </w:pPr>
+      <w:r>
+        <w:rPr>
+          <w:rFonts w:ascii="Courier New" w:eastAsia="Times New Roman" w:hAnsi="Courier New" w:cs="Courier New"/>
+          <w:sz w:val="20"/>
+          <w:szCs w:val="20"/>
+        </w:rPr>
+        <w:t>}</w:t>
+      </w:r>
+    </w:p>
+    <w:p>
+      <w:pPr>
+        <w:widowControl/>
+      </w:pPr>
+    </w:p>
+    <w:p>
+      <w:pPr>
+        <w:widowControl/>
+      </w:pPr>
+      <w:r>
+        <w:t>To compare and discuss the differences between these two representations of the s</w:t>
+      </w:r>
+      <w:r>
+        <w:t xml:space="preserve">ame viewpoint using difference visualizations, it is important to note that system specifics such as whether a callback is used or intended to be used in the implementation are not impossible yet are </w:t>
+      </w:r>
+      <w:r>
+        <w:lastRenderedPageBreak/>
+        <w:t>exceedingly more difficult to capture in either form vs. a form which is comprised of natural</w:t>
+      </w:r>
+      <w:r>
+        <w:t xml:space="preserve"> language modeling components. </w:t>
+      </w:r>
+      <w:r>
+        <w:t>The above partial model is representative of the ease and difficulties associated with the modeling limitation described above.</w:t>
+      </w:r>
+    </w:p>
+    <w:p>
+      <w:pPr>
+        <w:widowControl/>
+      </w:pPr>
+    </w:p>
+    <w:p>
+      <w:pPr>
+        <w:widowControl/>
+      </w:pPr>
+      <w:r>
         <w:rPr>
           <w:b/>
         </w:rPr>
-      </w:pPr>
-    </w:p>
-    <w:p>
-      <w:pPr>
-        <w:widowControl/>
-      </w:pPr>
+        <w:t>7</w:t>
+      </w:r>
       <w:r>
         <w:rPr>
           <w:b/>
         </w:rPr>
-        <w:t>7</w:t>
+        <w:t>.</w:t>
       </w:r>
       <w:r>
         <w:rPr>
           <w:b/>
         </w:rPr>
+        <w:t>8</w:t>
+      </w:r>
+      <w:r>
+        <w:rPr>
+          <w:b/>
+        </w:rPr>
         <w:t>.</w:t>
       </w:r>
       <w:r>
         <w:rPr>
           <w:b/>
         </w:rPr>
-        <w:t>7</w:t>
+        <w:t>5</w:t>
       </w:r>
       <w:r>
         <w:rPr>
           <w:b/>
         </w:rPr>
-        <w:t>.</w:t>
-      </w:r>
-      <w:r>
-        <w:rPr>
-          <w:b/>
-        </w:rPr>
-        <w:t>6</w:t>
-      </w:r>
-      <w:r>
-        <w:rPr>
-          <w:b/>
-        </w:rPr>
         <w:t>)</w:t>
       </w:r>
       <w:r>
         <w:tab/>
-      </w:r>
-      <w:r>
-        <w:t>The</w:t>
-      </w:r>
-    </w:p>
-    <w:p>
-      <w:pPr>
-        <w:widowControl/>
-      </w:pPr>
-    </w:p>
-    <w:p>
-      <w:pPr>
-        <w:widowControl/>
-      </w:pPr>
-    </w:p>
-    <w:p>
-      <w:pPr>
-        <w:widowControl/>
-      </w:pPr>
-      <w:r>
-        <w:rPr>
-          <w:b/>
-        </w:rPr>
-        <w:t>7</w:t>
-      </w:r>
-      <w:r>
-        <w:rPr>
-          <w:b/>
-        </w:rPr>
-        <w:t>.</w:t>
-      </w:r>
-      <w:r>
-        <w:rPr>
-          <w:b/>
-        </w:rPr>
-        <w:t>8</w:t>
-      </w:r>
-      <w:r>
-        <w:rPr>
-          <w:b/>
-        </w:rPr>
-        <w:t>.</w:t>
-      </w:r>
-      <w:r>
-        <w:rPr>
-          <w:b/>
-        </w:rPr>
-        <w:t>1</w:t>
-      </w:r>
-      <w:r>
-        <w:rPr>
-          <w:b/>
-        </w:rPr>
-        <w:t>)</w:t>
-      </w:r>
-      <w:r>
-        <w:tab/>
-      </w:r>
-      <w:r>
-        <w:t>The</w:t>
-      </w:r>
-    </w:p>
-    <w:p>
-      <w:pPr>
-        <w:widowControl/>
-      </w:pPr>
+        <w:t>Multi-touch interactive displays, allowing manipulating of on-screen graphics via a table-top surface that responds to multiple points of human contact would be a novel adaptation and use of the latest touch-oriented technologies to apply towards the architectural modeling domain.  The sort of pro</w:t>
+      </w:r>
+      <w:r>
+        <w:t>totyped demo could be used to ro</w:t>
+      </w:r>
+      <w:r>
+        <w:t xml:space="preserve">tate a system’s views or change viewpoints (as can be described) using current 3D web rendering or </w:t>
+      </w:r>
+      <w:r>
+        <w:t>Open</w:t>
+      </w:r>
+      <w:r>
+        <w:t>GL for visualizations on PCs and Macs) or could incorporate the capability to visu</w:t>
+      </w:r>
+      <w:r>
+        <w:t>alize varying levels of detail.</w:t>
+      </w:r>
+      <w:r>
+        <w:t xml:space="preserve"> A hindrance includes the fact that 3D m</w:t>
+      </w:r>
+      <w:r>
+        <w:t>odeling of architectures is not</w:t>
+      </w:r>
+      <w:r>
+        <w:t xml:space="preserve"> yet deeply embraced as a practice and the idea of table-touch-surface manipulation of such is presumably a new, un-researched one</w:t>
+      </w:r>
+      <w:r>
+        <w:t xml:space="preserve"> thus far.</w:t>
+      </w:r>
     </w:p>
     <w:p>
       <w:pPr>
@@ -232,60 +3884,8 @@
       <w:bookmarkStart w:id="0" w:name="_GoBack"/>
       <w:bookmarkEnd w:id="0"/>
     </w:p>
-    <w:p>
-      <w:pPr>
-        <w:widowControl/>
-      </w:pPr>
-      <w:r>
-        <w:rPr>
-          <w:b/>
-        </w:rPr>
-        <w:t>7</w:t>
-      </w:r>
-      <w:r>
-        <w:rPr>
-          <w:b/>
-        </w:rPr>
-        <w:t>.</w:t>
-      </w:r>
-      <w:r>
-        <w:rPr>
-          <w:b/>
-        </w:rPr>
-        <w:t>8</w:t>
-      </w:r>
-      <w:r>
-        <w:rPr>
-          <w:b/>
-        </w:rPr>
-        <w:t>.</w:t>
-      </w:r>
-      <w:r>
-        <w:rPr>
-          <w:b/>
-        </w:rPr>
-        <w:t>5</w:t>
-      </w:r>
-      <w:r>
-        <w:rPr>
-          <w:b/>
-        </w:rPr>
-        <w:t>)</w:t>
-      </w:r>
-      <w:r>
-        <w:tab/>
-      </w:r>
-      <w:r>
-        <w:t>The</w:t>
-      </w:r>
-    </w:p>
-    <w:p>
-      <w:pPr>
-        <w:widowControl/>
-      </w:pPr>
-    </w:p>
     <w:sectPr>
-      <w:headerReference w:type="default" r:id="rId6"/>
+      <w:headerReference w:type="default" r:id="rId7"/>
       <w:type w:val="continuous"/>
       <w:pgSz w:w="12240" w:h="15840"/>
       <w:pgMar w:top="1713" w:right="1440" w:bottom="1440" w:left="1440" w:header="720" w:footer="720" w:gutter="0"/>
@@ -420,7 +4020,10 @@
             <w:widowControl/>
           </w:pPr>
           <w:r>
-            <w:t>March 3, 2014</w:t>
+            <w:t>March 4</w:t>
+          </w:r>
+          <w:r>
+            <w:t>, 2014</w:t>
           </w:r>
         </w:p>
       </w:tc>
@@ -450,7 +4053,6 @@
   <w:p>
     <w:pPr>
       <w:widowControl/>
-      <w:jc w:val="center"/>
     </w:pPr>
   </w:p>
 </w:hdr>
@@ -1567,6 +5169,57 @@
       <w:szCs w:val="18"/>
     </w:rPr>
   </w:style>
+  <w:style w:type="paragraph" w:styleId="HTMLPreformatted">
+    <w:name w:val="HTML Preformatted"/>
+    <w:basedOn w:val="Normal"/>
+    <w:link w:val="HTMLPreformattedChar"/>
+    <w:uiPriority w:val="99"/>
+    <w:semiHidden/>
+    <w:unhideWhenUsed/>
+    <w:rsid w:val="009955A8"/>
+    <w:pPr>
+      <w:widowControl/>
+      <w:tabs>
+        <w:tab w:val="left" w:pos="916"/>
+        <w:tab w:val="left" w:pos="1832"/>
+        <w:tab w:val="left" w:pos="2748"/>
+        <w:tab w:val="left" w:pos="3664"/>
+        <w:tab w:val="left" w:pos="4580"/>
+        <w:tab w:val="left" w:pos="5496"/>
+        <w:tab w:val="left" w:pos="6412"/>
+        <w:tab w:val="left" w:pos="7328"/>
+        <w:tab w:val="left" w:pos="8244"/>
+        <w:tab w:val="left" w:pos="9160"/>
+        <w:tab w:val="left" w:pos="10076"/>
+        <w:tab w:val="left" w:pos="10992"/>
+        <w:tab w:val="left" w:pos="11908"/>
+        <w:tab w:val="left" w:pos="12824"/>
+        <w:tab w:val="left" w:pos="13740"/>
+        <w:tab w:val="left" w:pos="14656"/>
+      </w:tabs>
+      <w:autoSpaceDE/>
+      <w:autoSpaceDN/>
+      <w:adjustRightInd/>
+    </w:pPr>
+    <w:rPr>
+      <w:rFonts w:ascii="Courier New" w:eastAsia="Times New Roman" w:hAnsi="Courier New" w:cs="Courier New"/>
+      <w:sz w:val="20"/>
+      <w:szCs w:val="20"/>
+    </w:rPr>
+  </w:style>
+  <w:style w:type="character" w:customStyle="1" w:styleId="HTMLPreformattedChar">
+    <w:name w:val="HTML Preformatted Char"/>
+    <w:basedOn w:val="DefaultParagraphFont"/>
+    <w:link w:val="HTMLPreformatted"/>
+    <w:uiPriority w:val="99"/>
+    <w:semiHidden/>
+    <w:rsid w:val="009955A8"/>
+    <w:rPr>
+      <w:rFonts w:ascii="Courier New" w:eastAsia="Times New Roman" w:hAnsi="Courier New" w:cs="Courier New"/>
+      <w:sz w:val="20"/>
+      <w:szCs w:val="20"/>
+    </w:rPr>
+  </w:style>
 </w:styles>
 </file>
 

</xml_diff>